<commit_message>
Update 9/11/2023 8:16PM EST
Updates as of 8:16PM EST on 9/11/2023.
</commit_message>
<xml_diff>
--- a/CRIMINAL PREVENTION SECURITY SYSTEMS/20230911 - Global United Defense, Inc. - Generalized Crime Prevention Security Systems - v1.0.1.3.docx
+++ b/CRIMINAL PREVENTION SECURITY SYSTEMS/20230911 - Global United Defense, Inc. - Generalized Crime Prevention Security Systems - v1.0.1.3.docx
@@ -181,7 +181,7 @@
           <w:sz w:val="28"/>
           <w:szCs w:val="28"/>
         </w:rPr>
-        <w:t>9/11/2023 5:01:18 PM</w:t>
+        <w:t>9/11/2023 8:14:51 PM</w:t>
       </w:r>
     </w:p>
     <w:p>
@@ -1438,13 +1438,7 @@
         <w:rPr>
           <w:u w:val="single"/>
         </w:rPr>
-        <w:t>CRIME</w:t>
-      </w:r>
-      <w:r>
-        <w:rPr>
-          <w:u w:val="single"/>
-        </w:rPr>
-        <w:t xml:space="preserve"> PREVENTION SECURITY SYSTEM</w:t>
+        <w:t>CRIME PREVENTION SECURITY SYSTEM</w:t>
       </w:r>
       <w:r>
         <w:rPr>
@@ -1485,7 +1479,7 @@
           <w:bCs/>
           <w:color w:val="FF0000"/>
         </w:rPr>
-        <w:t xml:space="preserve">ASYMMETRIC </w:t>
+        <w:t xml:space="preserve">ASSOCIATION </w:t>
       </w:r>
       <w:proofErr w:type="gramStart"/>
       <w:r>
@@ -1568,7 +1562,7 @@
           <w:bCs/>
           <w:color w:val="FF0000"/>
         </w:rPr>
-        <w:t xml:space="preserve">BUSINESS </w:t>
+        <w:t xml:space="preserve">ASYMMETRIC </w:t>
       </w:r>
       <w:proofErr w:type="gramStart"/>
       <w:r>
@@ -1651,7 +1645,7 @@
           <w:bCs/>
           <w:color w:val="FF0000"/>
         </w:rPr>
-        <w:t xml:space="preserve">CASE </w:t>
+        <w:t xml:space="preserve">BUSINESS </w:t>
       </w:r>
       <w:proofErr w:type="gramStart"/>
       <w:r>
@@ -1734,7 +1728,7 @@
           <w:bCs/>
           <w:color w:val="FF0000"/>
         </w:rPr>
-        <w:t xml:space="preserve">CHILD CONDUCTED </w:t>
+        <w:t xml:space="preserve">CASE </w:t>
       </w:r>
       <w:proofErr w:type="gramStart"/>
       <w:r>
@@ -1817,7 +1811,7 @@
           <w:bCs/>
           <w:color w:val="FF0000"/>
         </w:rPr>
-        <w:t xml:space="preserve">CIVIL </w:t>
+        <w:t xml:space="preserve">CHILD CONDUCTED </w:t>
       </w:r>
       <w:proofErr w:type="gramStart"/>
       <w:r>
@@ -1900,7 +1894,7 @@
           <w:bCs/>
           <w:color w:val="FF0000"/>
         </w:rPr>
-        <w:t xml:space="preserve">CIVILIAN </w:t>
+        <w:t xml:space="preserve">CIVIL </w:t>
       </w:r>
       <w:proofErr w:type="gramStart"/>
       <w:r>
@@ -1983,7 +1977,7 @@
           <w:bCs/>
           <w:color w:val="FF0000"/>
         </w:rPr>
-        <w:t xml:space="preserve">CLANDESTINE </w:t>
+        <w:t xml:space="preserve">CIVILIAN </w:t>
       </w:r>
       <w:proofErr w:type="gramStart"/>
       <w:r>
@@ -2066,7 +2060,7 @@
           <w:bCs/>
           <w:color w:val="FF0000"/>
         </w:rPr>
-        <w:t xml:space="preserve">COLD </w:t>
+        <w:t xml:space="preserve">CLANDESTINE </w:t>
       </w:r>
       <w:proofErr w:type="gramStart"/>
       <w:r>
@@ -2149,7 +2143,7 @@
           <w:bCs/>
           <w:color w:val="FF0000"/>
         </w:rPr>
-        <w:t xml:space="preserve">COLLECTIVE </w:t>
+        <w:t xml:space="preserve">COLD </w:t>
       </w:r>
       <w:proofErr w:type="gramStart"/>
       <w:r>
@@ -2186,7 +2180,13 @@
         <w:rPr>
           <w:u w:val="single"/>
         </w:rPr>
-        <w:t>CRIME PREVENTION SECURITY SYSTEM</w:t>
+        <w:t>CRIME</w:t>
+      </w:r>
+      <w:r>
+        <w:rPr>
+          <w:u w:val="single"/>
+        </w:rPr>
+        <w:t xml:space="preserve"> PREVENTION SECURITY SYSTEM</w:t>
       </w:r>
       <w:r>
         <w:rPr>
@@ -2227,15 +2227,7 @@
           <w:bCs/>
           <w:color w:val="FF0000"/>
         </w:rPr>
-        <w:t>COMMUNICATION</w:t>
-      </w:r>
-      <w:r>
-        <w:rPr>
-          <w:b/>
-          <w:bCs/>
-          <w:color w:val="FF0000"/>
-        </w:rPr>
-        <w:t xml:space="preserve"> </w:t>
+        <w:t xml:space="preserve">COLLECTIVE </w:t>
       </w:r>
       <w:proofErr w:type="gramStart"/>
       <w:r>
@@ -2271,13 +2263,7 @@
         <w:rPr>
           <w:u w:val="single"/>
         </w:rPr>
-        <w:t>CRIME</w:t>
-      </w:r>
-      <w:r>
-        <w:rPr>
-          <w:u w:val="single"/>
-        </w:rPr>
-        <w:t xml:space="preserve"> PREVENTION SECURITY SYSTEM</w:t>
+        <w:t>CRIME PREVENTION SECURITY SYSTEM</w:t>
       </w:r>
       <w:r>
         <w:rPr>
@@ -2318,7 +2304,7 @@
           <w:bCs/>
           <w:color w:val="FF0000"/>
         </w:rPr>
-        <w:t xml:space="preserve">COMPANY </w:t>
+        <w:t xml:space="preserve">COMMUNICATION </w:t>
       </w:r>
       <w:proofErr w:type="gramStart"/>
       <w:r>
@@ -2401,7 +2387,7 @@
           <w:bCs/>
           <w:color w:val="FF0000"/>
         </w:rPr>
-        <w:t xml:space="preserve">COMPARTMENTALIZED </w:t>
+        <w:t xml:space="preserve">COMPANY </w:t>
       </w:r>
       <w:proofErr w:type="gramStart"/>
       <w:r>
@@ -2437,7 +2423,13 @@
         <w:rPr>
           <w:u w:val="single"/>
         </w:rPr>
-        <w:t>CRIME PREVENTION SECURITY SYSTEM</w:t>
+        <w:t>CRIME</w:t>
+      </w:r>
+      <w:r>
+        <w:rPr>
+          <w:u w:val="single"/>
+        </w:rPr>
+        <w:t xml:space="preserve"> PREVENTION SECURITY SYSTEM</w:t>
       </w:r>
       <w:r>
         <w:rPr>
@@ -2478,7 +2470,7 @@
           <w:bCs/>
           <w:color w:val="FF0000"/>
         </w:rPr>
-        <w:t xml:space="preserve">COMPUTER </w:t>
+        <w:t xml:space="preserve">COMPARTMENTALIZED </w:t>
       </w:r>
       <w:proofErr w:type="gramStart"/>
       <w:r>
@@ -2514,13 +2506,7 @@
         <w:rPr>
           <w:u w:val="single"/>
         </w:rPr>
-        <w:t>CRIME</w:t>
-      </w:r>
-      <w:r>
-        <w:rPr>
-          <w:u w:val="single"/>
-        </w:rPr>
-        <w:t xml:space="preserve"> PREVENTION SECURITY SYSTEM</w:t>
+        <w:t>CRIME PREVENTION SECURITY SYSTEM</w:t>
       </w:r>
       <w:r>
         <w:rPr>
@@ -2561,23 +2547,7 @@
           <w:bCs/>
           <w:color w:val="FF0000"/>
         </w:rPr>
-        <w:t>COMPUTER SOFT</w:t>
-      </w:r>
-      <w:r>
-        <w:rPr>
-          <w:b/>
-          <w:bCs/>
-          <w:color w:val="FF0000"/>
-        </w:rPr>
-        <w:t>WARE</w:t>
-      </w:r>
-      <w:r>
-        <w:rPr>
-          <w:b/>
-          <w:bCs/>
-          <w:color w:val="FF0000"/>
-        </w:rPr>
-        <w:t xml:space="preserve"> CONDUCTED </w:t>
+        <w:t xml:space="preserve">COMPUTER </w:t>
       </w:r>
       <w:proofErr w:type="gramStart"/>
       <w:r>
@@ -2660,7 +2630,23 @@
           <w:bCs/>
           <w:color w:val="FF0000"/>
         </w:rPr>
-        <w:t xml:space="preserve">CONSPIRACY </w:t>
+        <w:t>COMPUTER SOFT</w:t>
+      </w:r>
+      <w:r>
+        <w:rPr>
+          <w:b/>
+          <w:bCs/>
+          <w:color w:val="FF0000"/>
+        </w:rPr>
+        <w:t>WARE</w:t>
+      </w:r>
+      <w:r>
+        <w:rPr>
+          <w:b/>
+          <w:bCs/>
+          <w:color w:val="FF0000"/>
+        </w:rPr>
+        <w:t xml:space="preserve"> CONDUCTED </w:t>
       </w:r>
       <w:proofErr w:type="gramStart"/>
       <w:r>
@@ -2743,7 +2729,7 @@
           <w:bCs/>
           <w:color w:val="FF0000"/>
         </w:rPr>
-        <w:t xml:space="preserve">CONSTANT </w:t>
+        <w:t xml:space="preserve">CONSPIRACY </w:t>
       </w:r>
       <w:proofErr w:type="gramStart"/>
       <w:r>
@@ -2826,15 +2812,7 @@
           <w:bCs/>
           <w:color w:val="FF0000"/>
         </w:rPr>
-        <w:t xml:space="preserve">CONTEMPLATION </w:t>
-      </w:r>
-      <w:r>
-        <w:rPr>
-          <w:b/>
-          <w:bCs/>
-          <w:color w:val="FF0000"/>
-        </w:rPr>
-        <w:t xml:space="preserve">OF </w:t>
+        <w:t xml:space="preserve">CONSTANT </w:t>
       </w:r>
       <w:proofErr w:type="gramStart"/>
       <w:r>
@@ -2917,7 +2895,15 @@
           <w:bCs/>
           <w:color w:val="FF0000"/>
         </w:rPr>
-        <w:t xml:space="preserve">CONVENTIONAL </w:t>
+        <w:t xml:space="preserve">CONTEMPLATION </w:t>
+      </w:r>
+      <w:r>
+        <w:rPr>
+          <w:b/>
+          <w:bCs/>
+          <w:color w:val="FF0000"/>
+        </w:rPr>
+        <w:t xml:space="preserve">OF </w:t>
       </w:r>
       <w:proofErr w:type="gramStart"/>
       <w:r>
@@ -2953,13 +2939,7 @@
         <w:rPr>
           <w:u w:val="single"/>
         </w:rPr>
-        <w:t>CRIME</w:t>
-      </w:r>
-      <w:r>
-        <w:rPr>
-          <w:u w:val="single"/>
-        </w:rPr>
-        <w:t xml:space="preserve"> PREVENTION SECURITY SYSTEM</w:t>
+        <w:t>CRIME PREVENTION SECURITY SYSTEM</w:t>
       </w:r>
       <w:r>
         <w:rPr>
@@ -3000,7 +2980,23 @@
           <w:bCs/>
           <w:color w:val="FF0000"/>
         </w:rPr>
-        <w:t xml:space="preserve">CONVERSATIONAL </w:t>
+        <w:t>CONT</w:t>
+      </w:r>
+      <w:r>
+        <w:rPr>
+          <w:b/>
+          <w:bCs/>
+          <w:color w:val="FF0000"/>
+        </w:rPr>
+        <w:t>INGENCY</w:t>
+      </w:r>
+      <w:r>
+        <w:rPr>
+          <w:b/>
+          <w:bCs/>
+          <w:color w:val="FF0000"/>
+        </w:rPr>
+        <w:t xml:space="preserve"> </w:t>
       </w:r>
       <w:proofErr w:type="gramStart"/>
       <w:r>
@@ -3036,7 +3032,13 @@
         <w:rPr>
           <w:u w:val="single"/>
         </w:rPr>
-        <w:t>CRIME PREVENTION SECURITY SYSTEM</w:t>
+        <w:t>CRIME</w:t>
+      </w:r>
+      <w:r>
+        <w:rPr>
+          <w:u w:val="single"/>
+        </w:rPr>
+        <w:t xml:space="preserve"> PREVENTION SECURITY SYSTEM</w:t>
       </w:r>
       <w:r>
         <w:rPr>
@@ -3077,7 +3079,7 @@
           <w:bCs/>
           <w:color w:val="FF0000"/>
         </w:rPr>
-        <w:t xml:space="preserve">COPYCAT </w:t>
+        <w:t xml:space="preserve">CONVENTIONAL </w:t>
       </w:r>
       <w:proofErr w:type="gramStart"/>
       <w:r>
@@ -3160,7 +3162,7 @@
           <w:bCs/>
           <w:color w:val="FF0000"/>
         </w:rPr>
-        <w:t xml:space="preserve">CORPORATE </w:t>
+        <w:t xml:space="preserve">CONVERSATIONAL </w:t>
       </w:r>
       <w:proofErr w:type="gramStart"/>
       <w:r>
@@ -3196,13 +3198,7 @@
         <w:rPr>
           <w:u w:val="single"/>
         </w:rPr>
-        <w:t>CRIME</w:t>
-      </w:r>
-      <w:r>
-        <w:rPr>
-          <w:u w:val="single"/>
-        </w:rPr>
-        <w:t xml:space="preserve"> PREVENTION SECURITY SYSTEM</w:t>
+        <w:t>CRIME PREVENTION SECURITY SYSTEM</w:t>
       </w:r>
       <w:r>
         <w:rPr>
@@ -3243,7 +3239,7 @@
           <w:bCs/>
           <w:color w:val="FF0000"/>
         </w:rPr>
-        <w:t xml:space="preserve">CORRELATION </w:t>
+        <w:t xml:space="preserve">COPYCAT </w:t>
       </w:r>
       <w:proofErr w:type="gramStart"/>
       <w:r>
@@ -3326,7 +3322,7 @@
           <w:bCs/>
           <w:color w:val="FF0000"/>
         </w:rPr>
-        <w:t xml:space="preserve">COVERT </w:t>
+        <w:t xml:space="preserve">CORPORATE </w:t>
       </w:r>
       <w:proofErr w:type="gramStart"/>
       <w:r>
@@ -3409,7 +3405,7 @@
           <w:bCs/>
           <w:color w:val="FF0000"/>
         </w:rPr>
-        <w:t xml:space="preserve">CRIMINAL EXTORTION </w:t>
+        <w:t xml:space="preserve">CORRELATION </w:t>
       </w:r>
       <w:proofErr w:type="gramStart"/>
       <w:r>
@@ -3492,7 +3488,7 @@
           <w:bCs/>
           <w:color w:val="FF0000"/>
         </w:rPr>
-        <w:t xml:space="preserve">CRIMINAL JUSTICE </w:t>
+        <w:t xml:space="preserve">COVERT </w:t>
       </w:r>
       <w:proofErr w:type="gramStart"/>
       <w:r>
@@ -3575,7 +3571,7 @@
           <w:bCs/>
           <w:color w:val="FF0000"/>
         </w:rPr>
-        <w:t xml:space="preserve">CROSS CORRELATION </w:t>
+        <w:t xml:space="preserve">CRIMINAL EXTORTION </w:t>
       </w:r>
       <w:proofErr w:type="gramStart"/>
       <w:r>
@@ -3658,7 +3654,7 @@
           <w:bCs/>
           <w:color w:val="FF0000"/>
         </w:rPr>
-        <w:t xml:space="preserve">CULTURE </w:t>
+        <w:t xml:space="preserve">CRIMINAL JUSTICE </w:t>
       </w:r>
       <w:proofErr w:type="gramStart"/>
       <w:r>
@@ -3741,7 +3737,7 @@
           <w:bCs/>
           <w:color w:val="FF0000"/>
         </w:rPr>
-        <w:t xml:space="preserve">CYBER </w:t>
+        <w:t xml:space="preserve">CROSS CORRELATION </w:t>
       </w:r>
       <w:proofErr w:type="gramStart"/>
       <w:r>
@@ -3824,7 +3820,7 @@
           <w:bCs/>
           <w:color w:val="FF0000"/>
         </w:rPr>
-        <w:t xml:space="preserve">DAISY CHAIN </w:t>
+        <w:t xml:space="preserve">CULTURE </w:t>
       </w:r>
       <w:proofErr w:type="gramStart"/>
       <w:r>
@@ -3907,7 +3903,7 @@
           <w:bCs/>
           <w:color w:val="FF0000"/>
         </w:rPr>
-        <w:t xml:space="preserve">DECEPTIVE </w:t>
+        <w:t xml:space="preserve">CYBER </w:t>
       </w:r>
       <w:proofErr w:type="gramStart"/>
       <w:r>
@@ -3990,7 +3986,7 @@
           <w:bCs/>
           <w:color w:val="FF0000"/>
         </w:rPr>
-        <w:t xml:space="preserve">DEFAMATORY </w:t>
+        <w:t xml:space="preserve">DAISY CHAIN </w:t>
       </w:r>
       <w:proofErr w:type="gramStart"/>
       <w:r>
@@ -4074,7 +4070,7 @@
           <w:bCs/>
           <w:color w:val="FF0000"/>
         </w:rPr>
-        <w:t xml:space="preserve">DEPRICATION </w:t>
+        <w:t xml:space="preserve">DECEPTIVE </w:t>
       </w:r>
       <w:proofErr w:type="gramStart"/>
       <w:r>
@@ -4157,7 +4153,7 @@
           <w:bCs/>
           <w:color w:val="FF0000"/>
         </w:rPr>
-        <w:t xml:space="preserve">DESEGREGATED </w:t>
+        <w:t xml:space="preserve">DEFAMATORY </w:t>
       </w:r>
       <w:proofErr w:type="gramStart"/>
       <w:r>
@@ -4240,7 +4236,7 @@
           <w:bCs/>
           <w:color w:val="FF0000"/>
         </w:rPr>
-        <w:t xml:space="preserve">DETERMINISTIC </w:t>
+        <w:t xml:space="preserve">DEPRICATION </w:t>
       </w:r>
       <w:proofErr w:type="gramStart"/>
       <w:r>
@@ -4276,7 +4272,13 @@
         <w:rPr>
           <w:u w:val="single"/>
         </w:rPr>
-        <w:t>CRIME PREVENTION SECURITY SYSTEM</w:t>
+        <w:t>CRIME</w:t>
+      </w:r>
+      <w:r>
+        <w:rPr>
+          <w:u w:val="single"/>
+        </w:rPr>
+        <w:t xml:space="preserve"> PREVENTION SECURITY SYSTEM</w:t>
       </w:r>
       <w:r>
         <w:rPr>
@@ -4317,23 +4319,7 @@
           <w:bCs/>
           <w:color w:val="FF0000"/>
         </w:rPr>
-        <w:t>DI</w:t>
-      </w:r>
-      <w:r>
-        <w:rPr>
-          <w:b/>
-          <w:bCs/>
-          <w:color w:val="FF0000"/>
-        </w:rPr>
-        <w:t>GITAL</w:t>
-      </w:r>
-      <w:r>
-        <w:rPr>
-          <w:b/>
-          <w:bCs/>
-          <w:color w:val="FF0000"/>
-        </w:rPr>
-        <w:t xml:space="preserve"> </w:t>
+        <w:t xml:space="preserve">DESEGREGATED </w:t>
       </w:r>
       <w:proofErr w:type="gramStart"/>
       <w:r>
@@ -4416,7 +4402,7 @@
           <w:bCs/>
           <w:color w:val="FF0000"/>
         </w:rPr>
-        <w:t xml:space="preserve">DISASSOCIATION </w:t>
+        <w:t xml:space="preserve">DETERMINISTIC </w:t>
       </w:r>
       <w:proofErr w:type="gramStart"/>
       <w:r>
@@ -4452,13 +4438,7 @@
         <w:rPr>
           <w:u w:val="single"/>
         </w:rPr>
-        <w:t>CRIME</w:t>
-      </w:r>
-      <w:r>
-        <w:rPr>
-          <w:u w:val="single"/>
-        </w:rPr>
-        <w:t xml:space="preserve"> PREVENTION SECURITY SYSTEM</w:t>
+        <w:t>CRIME PREVENTION SECURITY SYSTEM</w:t>
       </w:r>
       <w:r>
         <w:rPr>
@@ -4499,7 +4479,7 @@
           <w:bCs/>
           <w:color w:val="FF0000"/>
         </w:rPr>
-        <w:t xml:space="preserve">DISCRIMINATE </w:t>
+        <w:t xml:space="preserve">DIGITAL </w:t>
       </w:r>
       <w:proofErr w:type="gramStart"/>
       <w:r>
@@ -4582,7 +4562,7 @@
           <w:bCs/>
           <w:color w:val="FF0000"/>
         </w:rPr>
-        <w:t xml:space="preserve">DISCRIMINATORY </w:t>
+        <w:t xml:space="preserve">DISASSOCIATION </w:t>
       </w:r>
       <w:proofErr w:type="gramStart"/>
       <w:r>
@@ -4665,7 +4645,7 @@
           <w:bCs/>
           <w:color w:val="FF0000"/>
         </w:rPr>
-        <w:t xml:space="preserve">DISGUSTING </w:t>
+        <w:t xml:space="preserve">DISCRIMINATE </w:t>
       </w:r>
       <w:proofErr w:type="gramStart"/>
       <w:r>
@@ -4748,7 +4728,7 @@
           <w:bCs/>
           <w:color w:val="FF0000"/>
         </w:rPr>
-        <w:t xml:space="preserve">DISINFORMATION </w:t>
+        <w:t xml:space="preserve">DISCRIMINATORY </w:t>
       </w:r>
       <w:proofErr w:type="gramStart"/>
       <w:r>
@@ -4831,7 +4811,7 @@
           <w:bCs/>
           <w:color w:val="FF0000"/>
         </w:rPr>
-        <w:t xml:space="preserve">DIVISIVE </w:t>
+        <w:t xml:space="preserve">DISGUSTING </w:t>
       </w:r>
       <w:proofErr w:type="gramStart"/>
       <w:r>
@@ -4914,7 +4894,7 @@
           <w:bCs/>
           <w:color w:val="FF0000"/>
         </w:rPr>
-        <w:t xml:space="preserve">DOMESTIC </w:t>
+        <w:t xml:space="preserve">DISINFORMATION </w:t>
       </w:r>
       <w:proofErr w:type="gramStart"/>
       <w:r>
@@ -4950,7 +4930,13 @@
         <w:rPr>
           <w:u w:val="single"/>
         </w:rPr>
-        <w:t>CRIME PREVENTION SECURITY SYSTEM</w:t>
+        <w:t>CRIME</w:t>
+      </w:r>
+      <w:r>
+        <w:rPr>
+          <w:u w:val="single"/>
+        </w:rPr>
+        <w:t xml:space="preserve"> PREVENTION SECURITY SYSTEM</w:t>
       </w:r>
       <w:r>
         <w:rPr>
@@ -4991,15 +4977,7 @@
           <w:bCs/>
           <w:color w:val="FF0000"/>
         </w:rPr>
-        <w:t>DRUG</w:t>
-      </w:r>
-      <w:r>
-        <w:rPr>
-          <w:b/>
-          <w:bCs/>
-          <w:color w:val="FF0000"/>
-        </w:rPr>
-        <w:t xml:space="preserve"> </w:t>
+        <w:t xml:space="preserve">DIVISIVE </w:t>
       </w:r>
       <w:proofErr w:type="gramStart"/>
       <w:r>
@@ -5082,7 +5060,7 @@
           <w:bCs/>
           <w:color w:val="FF0000"/>
         </w:rPr>
-        <w:t xml:space="preserve">ECCENTRIC </w:t>
+        <w:t xml:space="preserve">DOMESTIC </w:t>
       </w:r>
       <w:proofErr w:type="gramStart"/>
       <w:r>
@@ -5118,13 +5096,7 @@
         <w:rPr>
           <w:u w:val="single"/>
         </w:rPr>
-        <w:t>CRIME</w:t>
-      </w:r>
-      <w:r>
-        <w:rPr>
-          <w:u w:val="single"/>
-        </w:rPr>
-        <w:t xml:space="preserve"> PREVENTION SECURITY SYSTEM</w:t>
+        <w:t>CRIME PREVENTION SECURITY SYSTEM</w:t>
       </w:r>
       <w:r>
         <w:rPr>
@@ -5165,7 +5137,7 @@
           <w:bCs/>
           <w:color w:val="FF0000"/>
         </w:rPr>
-        <w:t xml:space="preserve">ECOLOGICAL </w:t>
+        <w:t xml:space="preserve">DRUG </w:t>
       </w:r>
       <w:proofErr w:type="gramStart"/>
       <w:r>
@@ -5248,7 +5220,7 @@
           <w:bCs/>
           <w:color w:val="FF0000"/>
         </w:rPr>
-        <w:t xml:space="preserve">ECONOMIC </w:t>
+        <w:t xml:space="preserve">ECCENTRIC </w:t>
       </w:r>
       <w:proofErr w:type="gramStart"/>
       <w:r>
@@ -5331,7 +5303,7 @@
           <w:bCs/>
           <w:color w:val="FF0000"/>
         </w:rPr>
-        <w:t xml:space="preserve">EDUCATIONAL </w:t>
+        <w:t xml:space="preserve">ECOLOGICAL </w:t>
       </w:r>
       <w:proofErr w:type="gramStart"/>
       <w:r>
@@ -5414,7 +5386,7 @@
           <w:bCs/>
           <w:color w:val="FF0000"/>
         </w:rPr>
-        <w:t xml:space="preserve">ELECTRONIC </w:t>
+        <w:t xml:space="preserve">ECONOMIC </w:t>
       </w:r>
       <w:proofErr w:type="gramStart"/>
       <w:r>
@@ -5450,7 +5422,13 @@
         <w:rPr>
           <w:u w:val="single"/>
         </w:rPr>
-        <w:t>CRIME PREVENTION SECURITY SYSTEM</w:t>
+        <w:t>CRIME</w:t>
+      </w:r>
+      <w:r>
+        <w:rPr>
+          <w:u w:val="single"/>
+        </w:rPr>
+        <w:t xml:space="preserve"> PREVENTION SECURITY SYSTEM</w:t>
       </w:r>
       <w:r>
         <w:rPr>
@@ -5491,23 +5469,7 @@
           <w:bCs/>
           <w:color w:val="FF0000"/>
         </w:rPr>
-        <w:t>EM</w:t>
-      </w:r>
-      <w:r>
-        <w:rPr>
-          <w:b/>
-          <w:bCs/>
-          <w:color w:val="FF0000"/>
-        </w:rPr>
-        <w:t>AIL</w:t>
-      </w:r>
-      <w:r>
-        <w:rPr>
-          <w:b/>
-          <w:bCs/>
-          <w:color w:val="FF0000"/>
-        </w:rPr>
-        <w:t xml:space="preserve"> </w:t>
+        <w:t xml:space="preserve">EDUCATIONAL </w:t>
       </w:r>
       <w:proofErr w:type="gramStart"/>
       <w:r>
@@ -5590,7 +5552,7 @@
           <w:bCs/>
           <w:color w:val="FF0000"/>
         </w:rPr>
-        <w:t xml:space="preserve">EMBARRASSING </w:t>
+        <w:t xml:space="preserve">ELECTRONIC </w:t>
       </w:r>
       <w:proofErr w:type="gramStart"/>
       <w:r>
@@ -5626,13 +5588,7 @@
         <w:rPr>
           <w:u w:val="single"/>
         </w:rPr>
-        <w:t>CRIME</w:t>
-      </w:r>
-      <w:r>
-        <w:rPr>
-          <w:u w:val="single"/>
-        </w:rPr>
-        <w:t xml:space="preserve"> PREVENTION SECURITY SYSTEM</w:t>
+        <w:t>CRIME PREVENTION SECURITY SYSTEM</w:t>
       </w:r>
       <w:r>
         <w:rPr>
@@ -5673,7 +5629,7 @@
           <w:bCs/>
           <w:color w:val="FF0000"/>
         </w:rPr>
-        <w:t xml:space="preserve">EMBARRASSMENT </w:t>
+        <w:t xml:space="preserve">EMAIL </w:t>
       </w:r>
       <w:proofErr w:type="gramStart"/>
       <w:r>
@@ -5756,7 +5712,7 @@
           <w:bCs/>
           <w:color w:val="FF0000"/>
         </w:rPr>
-        <w:t xml:space="preserve">EVIDENCE </w:t>
+        <w:t xml:space="preserve">EMBARRASSING </w:t>
       </w:r>
       <w:proofErr w:type="gramStart"/>
       <w:r>
@@ -5792,7 +5748,13 @@
         <w:rPr>
           <w:u w:val="single"/>
         </w:rPr>
-        <w:t>CRIME PREVENTION SECURITY SYSTEM</w:t>
+        <w:t>CRIME</w:t>
+      </w:r>
+      <w:r>
+        <w:rPr>
+          <w:u w:val="single"/>
+        </w:rPr>
+        <w:t xml:space="preserve"> PREVENTION SECURITY SYSTEM</w:t>
       </w:r>
       <w:r>
         <w:rPr>
@@ -5833,23 +5795,7 @@
           <w:bCs/>
           <w:color w:val="FF0000"/>
         </w:rPr>
-        <w:t>EX</w:t>
-      </w:r>
-      <w:r>
-        <w:rPr>
-          <w:b/>
-          <w:bCs/>
-          <w:color w:val="FF0000"/>
-        </w:rPr>
-        <w:t>ECUTION</w:t>
-      </w:r>
-      <w:r>
-        <w:rPr>
-          <w:b/>
-          <w:bCs/>
-          <w:color w:val="FF0000"/>
-        </w:rPr>
-        <w:t xml:space="preserve"> </w:t>
+        <w:t xml:space="preserve">EMBARRASSMENT </w:t>
       </w:r>
       <w:proofErr w:type="gramStart"/>
       <w:r>
@@ -5933,7 +5879,7 @@
           <w:bCs/>
           <w:color w:val="FF0000"/>
         </w:rPr>
-        <w:t xml:space="preserve">EXTRAJUDICIAL </w:t>
+        <w:t xml:space="preserve">EVIDENCE </w:t>
       </w:r>
       <w:proofErr w:type="gramStart"/>
       <w:r>
@@ -6010,23 +5956,7 @@
           <w:bCs/>
           <w:color w:val="FF0000"/>
         </w:rPr>
-        <w:t>FA</w:t>
-      </w:r>
-      <w:r>
-        <w:rPr>
-          <w:b/>
-          <w:bCs/>
-          <w:color w:val="FF0000"/>
-        </w:rPr>
-        <w:t>LSE WARRANT</w:t>
-      </w:r>
-      <w:r>
-        <w:rPr>
-          <w:b/>
-          <w:bCs/>
-          <w:color w:val="FF0000"/>
-        </w:rPr>
-        <w:t xml:space="preserve"> </w:t>
+        <w:t xml:space="preserve">EXECUTION </w:t>
       </w:r>
       <w:proofErr w:type="gramStart"/>
       <w:r>
@@ -6109,7 +6039,7 @@
           <w:bCs/>
           <w:color w:val="FF0000"/>
         </w:rPr>
-        <w:t xml:space="preserve">FAMILY </w:t>
+        <w:t xml:space="preserve">EXTRAJUDICIAL </w:t>
       </w:r>
       <w:proofErr w:type="gramStart"/>
       <w:r>
@@ -6186,23 +6116,7 @@
           <w:bCs/>
           <w:color w:val="FF0000"/>
         </w:rPr>
-        <w:t>FA</w:t>
-      </w:r>
-      <w:r>
-        <w:rPr>
-          <w:b/>
-          <w:bCs/>
-          <w:color w:val="FF0000"/>
-        </w:rPr>
-        <w:t>SHION</w:t>
-      </w:r>
-      <w:r>
-        <w:rPr>
-          <w:b/>
-          <w:bCs/>
-          <w:color w:val="FF0000"/>
-        </w:rPr>
-        <w:t xml:space="preserve"> </w:t>
+        <w:t xml:space="preserve">FALSE WARRANT </w:t>
       </w:r>
       <w:proofErr w:type="gramStart"/>
       <w:r>
@@ -6285,7 +6199,7 @@
           <w:bCs/>
           <w:color w:val="FF0000"/>
         </w:rPr>
-        <w:t xml:space="preserve">FINANCIAL </w:t>
+        <w:t xml:space="preserve">FAMILY </w:t>
       </w:r>
       <w:proofErr w:type="gramStart"/>
       <w:r>
@@ -6321,13 +6235,7 @@
         <w:rPr>
           <w:u w:val="single"/>
         </w:rPr>
-        <w:t>CRIME</w:t>
-      </w:r>
-      <w:r>
-        <w:rPr>
-          <w:u w:val="single"/>
-        </w:rPr>
-        <w:t xml:space="preserve"> PREVENTION SECURITY SYSTEM</w:t>
+        <w:t>CRIME PREVENTION SECURITY SYSTEM</w:t>
       </w:r>
       <w:r>
         <w:rPr>
@@ -6368,7 +6276,7 @@
           <w:bCs/>
           <w:color w:val="FF0000"/>
         </w:rPr>
-        <w:t xml:space="preserve">FOREIGN </w:t>
+        <w:t xml:space="preserve">FASHION </w:t>
       </w:r>
       <w:proofErr w:type="gramStart"/>
       <w:r>
@@ -6451,7 +6359,7 @@
           <w:bCs/>
           <w:color w:val="FF0000"/>
         </w:rPr>
-        <w:t xml:space="preserve">FRIEND </w:t>
+        <w:t xml:space="preserve">FINANCIAL </w:t>
       </w:r>
       <w:proofErr w:type="gramStart"/>
       <w:r>
@@ -6534,7 +6442,7 @@
           <w:bCs/>
           <w:color w:val="FF0000"/>
         </w:rPr>
-        <w:t xml:space="preserve">FRIENDLY </w:t>
+        <w:t xml:space="preserve">FOREIGN </w:t>
       </w:r>
       <w:proofErr w:type="gramStart"/>
       <w:r>
@@ -6617,7 +6525,7 @@
           <w:bCs/>
           <w:color w:val="FF0000"/>
         </w:rPr>
-        <w:t xml:space="preserve">GAY </w:t>
+        <w:t xml:space="preserve">FRIEND </w:t>
       </w:r>
       <w:proofErr w:type="gramStart"/>
       <w:r>
@@ -6700,7 +6608,7 @@
           <w:bCs/>
           <w:color w:val="FF0000"/>
         </w:rPr>
-        <w:t xml:space="preserve">GEOPOLITICAL </w:t>
+        <w:t xml:space="preserve">FRIENDLY </w:t>
       </w:r>
       <w:proofErr w:type="gramStart"/>
       <w:r>
@@ -6783,7 +6691,7 @@
           <w:bCs/>
           <w:color w:val="FF0000"/>
         </w:rPr>
-        <w:t xml:space="preserve">GLOBAL </w:t>
+        <w:t xml:space="preserve">GAY </w:t>
       </w:r>
       <w:proofErr w:type="gramStart"/>
       <w:r>
@@ -6819,7 +6727,13 @@
         <w:rPr>
           <w:u w:val="single"/>
         </w:rPr>
-        <w:t>CRIME PREVENTION SECURITY SYSTEM</w:t>
+        <w:t>CRIME</w:t>
+      </w:r>
+      <w:r>
+        <w:rPr>
+          <w:u w:val="single"/>
+        </w:rPr>
+        <w:t xml:space="preserve"> PREVENTION SECURITY SYSTEM</w:t>
       </w:r>
       <w:r>
         <w:rPr>
@@ -6860,15 +6774,7 @@
           <w:bCs/>
           <w:color w:val="FF0000"/>
         </w:rPr>
-        <w:t xml:space="preserve">GLOBAL </w:t>
-      </w:r>
-      <w:r>
-        <w:rPr>
-          <w:b/>
-          <w:bCs/>
-          <w:color w:val="FF0000"/>
-        </w:rPr>
-        <w:t xml:space="preserve">SECURITY </w:t>
+        <w:t xml:space="preserve">GEOPOLITICAL </w:t>
       </w:r>
       <w:proofErr w:type="gramStart"/>
       <w:r>
@@ -6904,7 +6810,13 @@
         <w:rPr>
           <w:u w:val="single"/>
         </w:rPr>
-        <w:t>CRIME PREVENTION SECURITY SYSTEM</w:t>
+        <w:t>CRIME</w:t>
+      </w:r>
+      <w:r>
+        <w:rPr>
+          <w:u w:val="single"/>
+        </w:rPr>
+        <w:t xml:space="preserve"> PREVENTION SECURITY SYSTEM</w:t>
       </w:r>
       <w:r>
         <w:rPr>
@@ -6945,15 +6857,7 @@
           <w:bCs/>
           <w:color w:val="FF0000"/>
         </w:rPr>
-        <w:t>HEALTH</w:t>
-      </w:r>
-      <w:r>
-        <w:rPr>
-          <w:b/>
-          <w:bCs/>
-          <w:color w:val="FF0000"/>
-        </w:rPr>
-        <w:t xml:space="preserve"> </w:t>
+        <w:t xml:space="preserve">GLOBAL </w:t>
       </w:r>
       <w:proofErr w:type="gramStart"/>
       <w:r>
@@ -7030,15 +6934,7 @@
           <w:bCs/>
           <w:color w:val="FF0000"/>
         </w:rPr>
-        <w:t>HEALTHCARE</w:t>
-      </w:r>
-      <w:r>
-        <w:rPr>
-          <w:b/>
-          <w:bCs/>
-          <w:color w:val="FF0000"/>
-        </w:rPr>
-        <w:t xml:space="preserve"> </w:t>
+        <w:t xml:space="preserve">GLOBAL SECURITY </w:t>
       </w:r>
       <w:proofErr w:type="gramStart"/>
       <w:r>
@@ -7074,13 +6970,7 @@
         <w:rPr>
           <w:u w:val="single"/>
         </w:rPr>
-        <w:t>CRIME</w:t>
-      </w:r>
-      <w:r>
-        <w:rPr>
-          <w:u w:val="single"/>
-        </w:rPr>
-        <w:t xml:space="preserve"> PREVENTION SECURITY SYSTEM</w:t>
+        <w:t>CRIME PREVENTION SECURITY SYSTEM</w:t>
       </w:r>
       <w:r>
         <w:rPr>
@@ -7121,7 +7011,7 @@
           <w:bCs/>
           <w:color w:val="FF0000"/>
         </w:rPr>
-        <w:t xml:space="preserve">IDEOLOGICAL </w:t>
+        <w:t xml:space="preserve">HEALTH </w:t>
       </w:r>
       <w:proofErr w:type="gramStart"/>
       <w:r>
@@ -7157,13 +7047,7 @@
         <w:rPr>
           <w:u w:val="single"/>
         </w:rPr>
-        <w:t>CRIME</w:t>
-      </w:r>
-      <w:r>
-        <w:rPr>
-          <w:u w:val="single"/>
-        </w:rPr>
-        <w:t xml:space="preserve"> PREVENTION SECURITY SYSTEM</w:t>
+        <w:t>CRIME PREVENTION SECURITY SYSTEM</w:t>
       </w:r>
       <w:r>
         <w:rPr>
@@ -7204,7 +7088,7 @@
           <w:bCs/>
           <w:color w:val="FF0000"/>
         </w:rPr>
-        <w:t xml:space="preserve">IMPROVOSATIONAL </w:t>
+        <w:t xml:space="preserve">HEALTHCARE </w:t>
       </w:r>
       <w:proofErr w:type="gramStart"/>
       <w:r>
@@ -7287,7 +7171,7 @@
           <w:bCs/>
           <w:color w:val="FF0000"/>
         </w:rPr>
-        <w:t xml:space="preserve">INDISCRIMINATE </w:t>
+        <w:t xml:space="preserve">IDEOLOGICAL </w:t>
       </w:r>
       <w:proofErr w:type="gramStart"/>
       <w:r>
@@ -7370,7 +7254,7 @@
           <w:bCs/>
           <w:color w:val="FF0000"/>
         </w:rPr>
-        <w:t xml:space="preserve">INDUSTRIALIZED </w:t>
+        <w:t xml:space="preserve">IMPROVOSATIONAL </w:t>
       </w:r>
       <w:proofErr w:type="gramStart"/>
       <w:r>
@@ -7453,7 +7337,7 @@
           <w:bCs/>
           <w:color w:val="FF0000"/>
         </w:rPr>
-        <w:t xml:space="preserve">INFORMATION </w:t>
+        <w:t xml:space="preserve">INDISCRIMINATE </w:t>
       </w:r>
       <w:proofErr w:type="gramStart"/>
       <w:r>
@@ -7536,7 +7420,7 @@
           <w:bCs/>
           <w:color w:val="FF0000"/>
         </w:rPr>
-        <w:t xml:space="preserve">INTELLECTUAL PROPERTY </w:t>
+        <w:t xml:space="preserve">INDUSTRIALIZED </w:t>
       </w:r>
       <w:proofErr w:type="gramStart"/>
       <w:r>
@@ -7619,7 +7503,7 @@
           <w:bCs/>
           <w:color w:val="FF0000"/>
         </w:rPr>
-        <w:t xml:space="preserve">INTELLECTUAL </w:t>
+        <w:t xml:space="preserve">INFORMATION </w:t>
       </w:r>
       <w:proofErr w:type="gramStart"/>
       <w:r>
@@ -7702,7 +7586,7 @@
           <w:bCs/>
           <w:color w:val="FF0000"/>
         </w:rPr>
-        <w:t xml:space="preserve">INTELLIGENCE </w:t>
+        <w:t xml:space="preserve">INTELLECTUAL PROPERTY </w:t>
       </w:r>
       <w:proofErr w:type="gramStart"/>
       <w:r>
@@ -7786,7 +7670,7 @@
           <w:bCs/>
           <w:color w:val="FF0000"/>
         </w:rPr>
-        <w:t xml:space="preserve">INTIMATE </w:t>
+        <w:t xml:space="preserve">INTELLECTUAL </w:t>
       </w:r>
       <w:proofErr w:type="gramStart"/>
       <w:r>
@@ -7869,7 +7753,7 @@
           <w:bCs/>
           <w:color w:val="FF0000"/>
         </w:rPr>
-        <w:t xml:space="preserve">INTRACTABLE </w:t>
+        <w:t xml:space="preserve">INTELLIGENCE </w:t>
       </w:r>
       <w:proofErr w:type="gramStart"/>
       <w:r>
@@ -7952,7 +7836,7 @@
           <w:bCs/>
           <w:color w:val="FF0000"/>
         </w:rPr>
-        <w:t xml:space="preserve">INVERSION </w:t>
+        <w:t xml:space="preserve">INTIMATE </w:t>
       </w:r>
       <w:proofErr w:type="gramStart"/>
       <w:r>
@@ -8035,7 +7919,7 @@
           <w:bCs/>
           <w:color w:val="FF0000"/>
         </w:rPr>
-        <w:t xml:space="preserve">IRRATIONAL </w:t>
+        <w:t xml:space="preserve">INTRACTABLE </w:t>
       </w:r>
       <w:proofErr w:type="gramStart"/>
       <w:r>
@@ -8118,7 +8002,7 @@
           <w:bCs/>
           <w:color w:val="FF0000"/>
         </w:rPr>
-        <w:t xml:space="preserve">IRREGULAR </w:t>
+        <w:t xml:space="preserve">INVERSION </w:t>
       </w:r>
       <w:proofErr w:type="gramStart"/>
       <w:r>
@@ -8201,7 +8085,7 @@
           <w:bCs/>
           <w:color w:val="FF0000"/>
         </w:rPr>
-        <w:t xml:space="preserve">ISOLATION </w:t>
+        <w:t xml:space="preserve">IRRATIONAL </w:t>
       </w:r>
       <w:proofErr w:type="gramStart"/>
       <w:r>
@@ -8284,7 +8168,7 @@
           <w:bCs/>
           <w:color w:val="FF0000"/>
         </w:rPr>
-        <w:t xml:space="preserve">LASER </w:t>
+        <w:t xml:space="preserve">IRREGULAR </w:t>
       </w:r>
       <w:proofErr w:type="gramStart"/>
       <w:r>
@@ -8367,7 +8251,7 @@
           <w:bCs/>
           <w:color w:val="FF0000"/>
         </w:rPr>
-        <w:t xml:space="preserve">LEGAL </w:t>
+        <w:t xml:space="preserve">ISOLATION </w:t>
       </w:r>
       <w:proofErr w:type="gramStart"/>
       <w:r>
@@ -8450,7 +8334,7 @@
           <w:bCs/>
           <w:color w:val="FF0000"/>
         </w:rPr>
-        <w:t xml:space="preserve">LEGAL TRANSCRIPT </w:t>
+        <w:t xml:space="preserve">LASER </w:t>
       </w:r>
       <w:proofErr w:type="gramStart"/>
       <w:r>
@@ -8533,7 +8417,7 @@
           <w:bCs/>
           <w:color w:val="FF0000"/>
         </w:rPr>
-        <w:t xml:space="preserve">LIMITED </w:t>
+        <w:t xml:space="preserve">LEGAL </w:t>
       </w:r>
       <w:proofErr w:type="gramStart"/>
       <w:r>
@@ -8616,7 +8500,7 @@
           <w:bCs/>
           <w:color w:val="FF0000"/>
         </w:rPr>
-        <w:t xml:space="preserve">LINGUISTIC </w:t>
+        <w:t xml:space="preserve">LEGAL TRANSCRIPT </w:t>
       </w:r>
       <w:proofErr w:type="gramStart"/>
       <w:r>
@@ -8699,7 +8583,7 @@
           <w:bCs/>
           <w:color w:val="FF0000"/>
         </w:rPr>
-        <w:t xml:space="preserve">LITERAL </w:t>
+        <w:t xml:space="preserve">LIMITED </w:t>
       </w:r>
       <w:proofErr w:type="gramStart"/>
       <w:r>
@@ -8782,7 +8666,7 @@
           <w:bCs/>
           <w:color w:val="FF0000"/>
         </w:rPr>
-        <w:t xml:space="preserve">LITTORAL </w:t>
+        <w:t xml:space="preserve">LINGUISTIC </w:t>
       </w:r>
       <w:proofErr w:type="gramStart"/>
       <w:r>
@@ -8865,7 +8749,7 @@
           <w:bCs/>
           <w:color w:val="FF0000"/>
         </w:rPr>
-        <w:t xml:space="preserve">MARRIAGE </w:t>
+        <w:t xml:space="preserve">LITERAL </w:t>
       </w:r>
       <w:proofErr w:type="gramStart"/>
       <w:r>
@@ -8948,7 +8832,7 @@
           <w:bCs/>
           <w:color w:val="FF0000"/>
         </w:rPr>
-        <w:t xml:space="preserve">MEDICAL </w:t>
+        <w:t xml:space="preserve">LITTORAL </w:t>
       </w:r>
       <w:proofErr w:type="gramStart"/>
       <w:r>
@@ -8984,7 +8868,13 @@
         <w:rPr>
           <w:u w:val="single"/>
         </w:rPr>
-        <w:t>CRIME PREVENTION SECURITY SYSTEM</w:t>
+        <w:t>CRIME</w:t>
+      </w:r>
+      <w:r>
+        <w:rPr>
+          <w:u w:val="single"/>
+        </w:rPr>
+        <w:t xml:space="preserve"> PREVENTION SECURITY SYSTEM</w:t>
       </w:r>
       <w:r>
         <w:rPr>
@@ -9025,23 +8915,7 @@
           <w:bCs/>
           <w:color w:val="FF0000"/>
         </w:rPr>
-        <w:t>ME</w:t>
-      </w:r>
-      <w:r>
-        <w:rPr>
-          <w:b/>
-          <w:bCs/>
-          <w:color w:val="FF0000"/>
-        </w:rPr>
-        <w:t>NTAL HEALTH</w:t>
-      </w:r>
-      <w:r>
-        <w:rPr>
-          <w:b/>
-          <w:bCs/>
-          <w:color w:val="FF0000"/>
-        </w:rPr>
-        <w:t xml:space="preserve"> </w:t>
+        <w:t xml:space="preserve">MARRIAGE </w:t>
       </w:r>
       <w:proofErr w:type="gramStart"/>
       <w:r>
@@ -9124,7 +8998,7 @@
           <w:bCs/>
           <w:color w:val="FF0000"/>
         </w:rPr>
-        <w:t xml:space="preserve">METALOGICAL </w:t>
+        <w:t xml:space="preserve">MEDICAL </w:t>
       </w:r>
       <w:proofErr w:type="gramStart"/>
       <w:r>
@@ -9160,13 +9034,7 @@
         <w:rPr>
           <w:u w:val="single"/>
         </w:rPr>
-        <w:t>CRIME</w:t>
-      </w:r>
-      <w:r>
-        <w:rPr>
-          <w:u w:val="single"/>
-        </w:rPr>
-        <w:t xml:space="preserve"> PREVENTION SECURITY SYSTEM</w:t>
+        <w:t>CRIME PREVENTION SECURITY SYSTEM</w:t>
       </w:r>
       <w:r>
         <w:rPr>
@@ -9207,7 +9075,7 @@
           <w:bCs/>
           <w:color w:val="FF0000"/>
         </w:rPr>
-        <w:t xml:space="preserve">METROPOLITAN </w:t>
+        <w:t xml:space="preserve">MENTAL HEALTH </w:t>
       </w:r>
       <w:proofErr w:type="gramStart"/>
       <w:r>
@@ -9243,7 +9111,13 @@
         <w:rPr>
           <w:u w:val="single"/>
         </w:rPr>
-        <w:t>CRIME PREVENTION SECURITY SYSTEM</w:t>
+        <w:t>CRIME</w:t>
+      </w:r>
+      <w:r>
+        <w:rPr>
+          <w:u w:val="single"/>
+        </w:rPr>
+        <w:t xml:space="preserve"> PREVENTION SECURITY SYSTEM</w:t>
       </w:r>
       <w:r>
         <w:rPr>
@@ -9284,23 +9158,7 @@
           <w:bCs/>
           <w:color w:val="FF0000"/>
         </w:rPr>
-        <w:t>MI</w:t>
-      </w:r>
-      <w:r>
-        <w:rPr>
-          <w:b/>
-          <w:bCs/>
-          <w:color w:val="FF0000"/>
-        </w:rPr>
-        <w:t>LITARY COMMAND</w:t>
-      </w:r>
-      <w:r>
-        <w:rPr>
-          <w:b/>
-          <w:bCs/>
-          <w:color w:val="FF0000"/>
-        </w:rPr>
-        <w:t xml:space="preserve"> </w:t>
+        <w:t xml:space="preserve">METALOGICAL </w:t>
       </w:r>
       <w:proofErr w:type="gramStart"/>
       <w:r>
@@ -9336,7 +9194,13 @@
         <w:rPr>
           <w:u w:val="single"/>
         </w:rPr>
-        <w:t>CRIME PREVENTION SECURITY SYSTEM</w:t>
+        <w:t>CRIME</w:t>
+      </w:r>
+      <w:r>
+        <w:rPr>
+          <w:u w:val="single"/>
+        </w:rPr>
+        <w:t xml:space="preserve"> PREVENTION SECURITY SYSTEM</w:t>
       </w:r>
       <w:r>
         <w:rPr>
@@ -9377,23 +9241,7 @@
           <w:bCs/>
           <w:color w:val="FF0000"/>
         </w:rPr>
-        <w:t>MI</w:t>
-      </w:r>
-      <w:r>
-        <w:rPr>
-          <w:b/>
-          <w:bCs/>
-          <w:color w:val="FF0000"/>
-        </w:rPr>
-        <w:t>LITARY CONTROL</w:t>
-      </w:r>
-      <w:r>
-        <w:rPr>
-          <w:b/>
-          <w:bCs/>
-          <w:color w:val="FF0000"/>
-        </w:rPr>
-        <w:t xml:space="preserve"> </w:t>
+        <w:t xml:space="preserve">METROPOLITAN </w:t>
       </w:r>
       <w:proofErr w:type="gramStart"/>
       <w:r>
@@ -9470,23 +9318,7 @@
           <w:bCs/>
           <w:color w:val="FF0000"/>
         </w:rPr>
-        <w:t>MI</w:t>
-      </w:r>
-      <w:r>
-        <w:rPr>
-          <w:b/>
-          <w:bCs/>
-          <w:color w:val="FF0000"/>
-        </w:rPr>
-        <w:t>LITARY</w:t>
-      </w:r>
-      <w:r>
-        <w:rPr>
-          <w:b/>
-          <w:bCs/>
-          <w:color w:val="FF0000"/>
-        </w:rPr>
-        <w:t xml:space="preserve"> </w:t>
+        <w:t xml:space="preserve">MILITARY COMMAND </w:t>
       </w:r>
       <w:proofErr w:type="gramStart"/>
       <w:r>
@@ -9522,13 +9354,7 @@
         <w:rPr>
           <w:u w:val="single"/>
         </w:rPr>
-        <w:t>CRIME</w:t>
-      </w:r>
-      <w:r>
-        <w:rPr>
-          <w:u w:val="single"/>
-        </w:rPr>
-        <w:t xml:space="preserve"> PREVENTION SECURITY SYSTEM</w:t>
+        <w:t>CRIME PREVENTION SECURITY SYSTEM</w:t>
       </w:r>
       <w:r>
         <w:rPr>
@@ -9569,7 +9395,7 @@
           <w:bCs/>
           <w:color w:val="FF0000"/>
         </w:rPr>
-        <w:t xml:space="preserve">MIND CONTROL </w:t>
+        <w:t xml:space="preserve">MILITARY CONTROL </w:t>
       </w:r>
       <w:proofErr w:type="gramStart"/>
       <w:r>
@@ -9606,13 +9432,7 @@
         <w:rPr>
           <w:u w:val="single"/>
         </w:rPr>
-        <w:t>CRIME</w:t>
-      </w:r>
-      <w:r>
-        <w:rPr>
-          <w:u w:val="single"/>
-        </w:rPr>
-        <w:t xml:space="preserve"> PREVENTION SECURITY SYSTEM</w:t>
+        <w:t>CRIME PREVENTION SECURITY SYSTEM</w:t>
       </w:r>
       <w:r>
         <w:rPr>
@@ -9653,7 +9473,7 @@
           <w:bCs/>
           <w:color w:val="FF0000"/>
         </w:rPr>
-        <w:t xml:space="preserve">MIND TORTURE </w:t>
+        <w:t xml:space="preserve">MILITARY </w:t>
       </w:r>
       <w:proofErr w:type="gramStart"/>
       <w:r>
@@ -9736,7 +9556,7 @@
           <w:bCs/>
           <w:color w:val="FF0000"/>
         </w:rPr>
-        <w:t xml:space="preserve">MODERN </w:t>
+        <w:t xml:space="preserve">MIND CONTROL </w:t>
       </w:r>
       <w:proofErr w:type="gramStart"/>
       <w:r>
@@ -9819,7 +9639,7 @@
           <w:bCs/>
           <w:color w:val="FF0000"/>
         </w:rPr>
-        <w:t xml:space="preserve">MULTI-CENTRIC </w:t>
+        <w:t xml:space="preserve">MIND TORTURE </w:t>
       </w:r>
       <w:proofErr w:type="gramStart"/>
       <w:r>
@@ -9855,13 +9675,7 @@
         <w:rPr>
           <w:u w:val="single"/>
         </w:rPr>
-        <w:t>CRIME</w:t>
-      </w:r>
-      <w:r>
-        <w:rPr>
-          <w:u w:val="single"/>
-        </w:rPr>
-        <w:t xml:space="preserve"> PREVENTION SECURITY SYSTEM</w:t>
+        <w:t>CRIME PREVENTION SECURITY SYSTEM</w:t>
       </w:r>
       <w:r>
         <w:rPr>
@@ -9902,7 +9716,7 @@
           <w:bCs/>
           <w:color w:val="FF0000"/>
         </w:rPr>
-        <w:t xml:space="preserve">MULTILATERAL </w:t>
+        <w:t xml:space="preserve">MISASSIGNMENT </w:t>
       </w:r>
       <w:proofErr w:type="gramStart"/>
       <w:r>
@@ -9985,7 +9799,7 @@
           <w:bCs/>
           <w:color w:val="FF0000"/>
         </w:rPr>
-        <w:t xml:space="preserve">MULTI-UNIFIED </w:t>
+        <w:t xml:space="preserve">MODERN </w:t>
       </w:r>
       <w:proofErr w:type="gramStart"/>
       <w:r>
@@ -10021,7 +9835,13 @@
         <w:rPr>
           <w:u w:val="single"/>
         </w:rPr>
-        <w:t>CRIME PREVENTION SECURITY SYSTEM</w:t>
+        <w:t>CRIME</w:t>
+      </w:r>
+      <w:r>
+        <w:rPr>
+          <w:u w:val="single"/>
+        </w:rPr>
+        <w:t xml:space="preserve"> PREVENTION SECURITY SYSTEM</w:t>
       </w:r>
       <w:r>
         <w:rPr>
@@ -10062,23 +9882,7 @@
           <w:bCs/>
           <w:color w:val="FF0000"/>
         </w:rPr>
-        <w:t>N</w:t>
-      </w:r>
-      <w:r>
-        <w:rPr>
-          <w:b/>
-          <w:bCs/>
-          <w:color w:val="FF0000"/>
-        </w:rPr>
-        <w:t>ATIONAL SECURITY</w:t>
-      </w:r>
-      <w:r>
-        <w:rPr>
-          <w:b/>
-          <w:bCs/>
-          <w:color w:val="FF0000"/>
-        </w:rPr>
-        <w:t xml:space="preserve"> </w:t>
+        <w:t xml:space="preserve">MULTI-CENTRIC </w:t>
       </w:r>
       <w:proofErr w:type="gramStart"/>
       <w:r>
@@ -10161,7 +9965,7 @@
           <w:bCs/>
           <w:color w:val="FF0000"/>
         </w:rPr>
-        <w:t xml:space="preserve">NEO-COLONIAL </w:t>
+        <w:t xml:space="preserve">MULTILATERAL </w:t>
       </w:r>
       <w:proofErr w:type="gramStart"/>
       <w:r>
@@ -10244,7 +10048,7 @@
           <w:bCs/>
           <w:color w:val="FF0000"/>
         </w:rPr>
-        <w:t xml:space="preserve">NETWORK-CENTRIC </w:t>
+        <w:t xml:space="preserve">MULTI-UNIFIED </w:t>
       </w:r>
       <w:proofErr w:type="gramStart"/>
       <w:r>
@@ -10280,13 +10084,7 @@
         <w:rPr>
           <w:u w:val="single"/>
         </w:rPr>
-        <w:t>CRIME</w:t>
-      </w:r>
-      <w:r>
-        <w:rPr>
-          <w:u w:val="single"/>
-        </w:rPr>
-        <w:t xml:space="preserve"> PREVENTION SECURITY SYSTEM</w:t>
+        <w:t>CRIME PREVENTION SECURITY SYSTEM</w:t>
       </w:r>
       <w:r>
         <w:rPr>
@@ -10327,7 +10125,7 @@
           <w:bCs/>
           <w:color w:val="FF0000"/>
         </w:rPr>
-        <w:t xml:space="preserve">NUCLEAR </w:t>
+        <w:t xml:space="preserve">NATIONAL SECURITY </w:t>
       </w:r>
       <w:proofErr w:type="gramStart"/>
       <w:r>
@@ -10410,7 +10208,7 @@
           <w:bCs/>
           <w:color w:val="FF0000"/>
         </w:rPr>
-        <w:t xml:space="preserve">OBJECTIONABLE </w:t>
+        <w:t xml:space="preserve">NEO-COLONIAL </w:t>
       </w:r>
       <w:proofErr w:type="gramStart"/>
       <w:r>
@@ -10493,7 +10291,7 @@
           <w:bCs/>
           <w:color w:val="FF0000"/>
         </w:rPr>
-        <w:t xml:space="preserve">OBLIVIOUS </w:t>
+        <w:t xml:space="preserve">NETWORK-CENTRIC </w:t>
       </w:r>
       <w:proofErr w:type="gramStart"/>
       <w:r>
@@ -10576,7 +10374,7 @@
           <w:bCs/>
           <w:color w:val="FF0000"/>
         </w:rPr>
-        <w:t xml:space="preserve">OFFENSIVE </w:t>
+        <w:t xml:space="preserve">NUCLEAR </w:t>
       </w:r>
       <w:proofErr w:type="gramStart"/>
       <w:r>
@@ -10659,7 +10457,7 @@
           <w:bCs/>
           <w:color w:val="FF0000"/>
         </w:rPr>
-        <w:t xml:space="preserve">OPTOGENETICS </w:t>
+        <w:t xml:space="preserve">OBJECTIONABLE </w:t>
       </w:r>
       <w:proofErr w:type="gramStart"/>
       <w:r>
@@ -10695,7 +10493,13 @@
         <w:rPr>
           <w:u w:val="single"/>
         </w:rPr>
-        <w:t>CRIME PREVENTION SECURITY SYSTEM</w:t>
+        <w:t>CRIME</w:t>
+      </w:r>
+      <w:r>
+        <w:rPr>
+          <w:u w:val="single"/>
+        </w:rPr>
+        <w:t xml:space="preserve"> PREVENTION SECURITY SYSTEM</w:t>
       </w:r>
       <w:r>
         <w:rPr>
@@ -10736,23 +10540,7 @@
           <w:bCs/>
           <w:color w:val="FF0000"/>
         </w:rPr>
-        <w:t>O</w:t>
-      </w:r>
-      <w:r>
-        <w:rPr>
-          <w:b/>
-          <w:bCs/>
-          <w:color w:val="FF0000"/>
-        </w:rPr>
-        <w:t>RGANIZED</w:t>
-      </w:r>
-      <w:r>
-        <w:rPr>
-          <w:b/>
-          <w:bCs/>
-          <w:color w:val="FF0000"/>
-        </w:rPr>
-        <w:t xml:space="preserve"> </w:t>
+        <w:t xml:space="preserve">OBLIVIOUS </w:t>
       </w:r>
       <w:proofErr w:type="gramStart"/>
       <w:r>
@@ -10835,7 +10623,7 @@
           <w:bCs/>
           <w:color w:val="FF0000"/>
         </w:rPr>
-        <w:t xml:space="preserve">OXYMORONIC </w:t>
+        <w:t xml:space="preserve">OFFENSIVE </w:t>
       </w:r>
       <w:proofErr w:type="gramStart"/>
       <w:r>
@@ -10918,7 +10706,7 @@
           <w:bCs/>
           <w:color w:val="FF0000"/>
         </w:rPr>
-        <w:t xml:space="preserve">PARTISAN </w:t>
+        <w:t xml:space="preserve">OPTOGENETICS </w:t>
       </w:r>
       <w:proofErr w:type="gramStart"/>
       <w:r>
@@ -10954,13 +10742,7 @@
         <w:rPr>
           <w:u w:val="single"/>
         </w:rPr>
-        <w:t>CRIME</w:t>
-      </w:r>
-      <w:r>
-        <w:rPr>
-          <w:u w:val="single"/>
-        </w:rPr>
-        <w:t xml:space="preserve"> PREVENTION SECURITY SYSTEM</w:t>
+        <w:t>CRIME PREVENTION SECURITY SYSTEM</w:t>
       </w:r>
       <w:r>
         <w:rPr>
@@ -11001,7 +10783,7 @@
           <w:bCs/>
           <w:color w:val="FF0000"/>
         </w:rPr>
-        <w:t xml:space="preserve">PERSONAL ATTRIBUTATION </w:t>
+        <w:t xml:space="preserve">ORGANIZATIONAL </w:t>
       </w:r>
       <w:proofErr w:type="gramStart"/>
       <w:r>
@@ -11037,13 +10819,7 @@
         <w:rPr>
           <w:u w:val="single"/>
         </w:rPr>
-        <w:t>CRIME</w:t>
-      </w:r>
-      <w:r>
-        <w:rPr>
-          <w:u w:val="single"/>
-        </w:rPr>
-        <w:t xml:space="preserve"> PREVENTION SECURITY SYSTEM</w:t>
+        <w:t>CRIME PREVENTION SECURITY SYSTEM</w:t>
       </w:r>
       <w:r>
         <w:rPr>
@@ -11084,7 +10860,7 @@
           <w:bCs/>
           <w:color w:val="FF0000"/>
         </w:rPr>
-        <w:t xml:space="preserve">PERSONAL RELATIONSHIP </w:t>
+        <w:t xml:space="preserve">ORGANIZED </w:t>
       </w:r>
       <w:proofErr w:type="gramStart"/>
       <w:r>
@@ -11167,7 +10943,7 @@
           <w:bCs/>
           <w:color w:val="FF0000"/>
         </w:rPr>
-        <w:t xml:space="preserve">PERSONAL </w:t>
+        <w:t xml:space="preserve">OXYMORONIC </w:t>
       </w:r>
       <w:proofErr w:type="gramStart"/>
       <w:r>
@@ -11250,7 +11026,7 @@
           <w:bCs/>
           <w:color w:val="FF0000"/>
         </w:rPr>
-        <w:t xml:space="preserve">PERSONALIZED </w:t>
+        <w:t xml:space="preserve">PARTISAN </w:t>
       </w:r>
       <w:proofErr w:type="gramStart"/>
       <w:r>
@@ -11333,7 +11109,7 @@
           <w:bCs/>
           <w:color w:val="FF0000"/>
         </w:rPr>
-        <w:t xml:space="preserve">PERVERTED </w:t>
+        <w:t xml:space="preserve">PERSONAL ATTRIBUTATION </w:t>
       </w:r>
       <w:proofErr w:type="gramStart"/>
       <w:r>
@@ -11416,7 +11192,7 @@
           <w:bCs/>
           <w:color w:val="FF0000"/>
         </w:rPr>
-        <w:t xml:space="preserve">PETTY </w:t>
+        <w:t xml:space="preserve">PERSONAL RELATIONSHIP </w:t>
       </w:r>
       <w:proofErr w:type="gramStart"/>
       <w:r>
@@ -11453,7 +11229,13 @@
         <w:rPr>
           <w:u w:val="single"/>
         </w:rPr>
-        <w:t>CRIME PREVENTION SECURITY SYSTEM</w:t>
+        <w:t>CRIME</w:t>
+      </w:r>
+      <w:r>
+        <w:rPr>
+          <w:u w:val="single"/>
+        </w:rPr>
+        <w:t xml:space="preserve"> PREVENTION SECURITY SYSTEM</w:t>
       </w:r>
       <w:r>
         <w:rPr>
@@ -11494,23 +11276,7 @@
           <w:bCs/>
           <w:color w:val="FF0000"/>
         </w:rPr>
-        <w:t>P</w:t>
-      </w:r>
-      <w:r>
-        <w:rPr>
-          <w:b/>
-          <w:bCs/>
-          <w:color w:val="FF0000"/>
-        </w:rPr>
-        <w:t>HARMACY</w:t>
-      </w:r>
-      <w:r>
-        <w:rPr>
-          <w:b/>
-          <w:bCs/>
-          <w:color w:val="FF0000"/>
-        </w:rPr>
-        <w:t xml:space="preserve"> </w:t>
+        <w:t xml:space="preserve">PERSONAL </w:t>
       </w:r>
       <w:proofErr w:type="gramStart"/>
       <w:r>
@@ -11593,7 +11359,7 @@
           <w:bCs/>
           <w:color w:val="FF0000"/>
         </w:rPr>
-        <w:t xml:space="preserve">POLICE ACTION </w:t>
+        <w:t xml:space="preserve">PERSONALIZED </w:t>
       </w:r>
       <w:proofErr w:type="gramStart"/>
       <w:r>
@@ -11676,7 +11442,7 @@
           <w:bCs/>
           <w:color w:val="FF0000"/>
         </w:rPr>
-        <w:t xml:space="preserve">POLITICAL </w:t>
+        <w:t xml:space="preserve">PERVERTED </w:t>
       </w:r>
       <w:proofErr w:type="gramStart"/>
       <w:r>
@@ -11759,7 +11525,7 @@
           <w:bCs/>
           <w:color w:val="FF0000"/>
         </w:rPr>
-        <w:t xml:space="preserve">POLYMORPHIC </w:t>
+        <w:t xml:space="preserve">PETTY </w:t>
       </w:r>
       <w:proofErr w:type="gramStart"/>
       <w:r>
@@ -11795,13 +11561,7 @@
         <w:rPr>
           <w:u w:val="single"/>
         </w:rPr>
-        <w:t>CRIME</w:t>
-      </w:r>
-      <w:r>
-        <w:rPr>
-          <w:u w:val="single"/>
-        </w:rPr>
-        <w:t xml:space="preserve"> PREVENTION SECURITY SYSTEM</w:t>
+        <w:t>CRIME PREVENTION SECURITY SYSTEM</w:t>
       </w:r>
       <w:r>
         <w:rPr>
@@ -11842,7 +11602,7 @@
           <w:bCs/>
           <w:color w:val="FF0000"/>
         </w:rPr>
-        <w:t xml:space="preserve">PORNOGRAPHIC </w:t>
+        <w:t xml:space="preserve">PHARMACY </w:t>
       </w:r>
       <w:proofErr w:type="gramStart"/>
       <w:r>
@@ -11925,7 +11685,7 @@
           <w:bCs/>
           <w:color w:val="FF0000"/>
         </w:rPr>
-        <w:t xml:space="preserve">POST-COLONIAL </w:t>
+        <w:t xml:space="preserve">POLICE ACTION </w:t>
       </w:r>
       <w:proofErr w:type="gramStart"/>
       <w:r>
@@ -12008,7 +11768,7 @@
           <w:bCs/>
           <w:color w:val="FF0000"/>
         </w:rPr>
-        <w:t xml:space="preserve">PRESIDENTIAL </w:t>
+        <w:t xml:space="preserve">POLITICAL </w:t>
       </w:r>
       <w:proofErr w:type="gramStart"/>
       <w:r>
@@ -12091,7 +11851,7 @@
           <w:bCs/>
           <w:color w:val="FF0000"/>
         </w:rPr>
-        <w:t xml:space="preserve">PRIVACY VIOLATION </w:t>
+        <w:t xml:space="preserve">POLYMORPHIC </w:t>
       </w:r>
       <w:proofErr w:type="gramStart"/>
       <w:r>
@@ -12174,7 +11934,7 @@
           <w:bCs/>
           <w:color w:val="FF0000"/>
         </w:rPr>
-        <w:t xml:space="preserve">PROFESSIONAL </w:t>
+        <w:t xml:space="preserve">PORNOGRAPHIC </w:t>
       </w:r>
       <w:proofErr w:type="gramStart"/>
       <w:r>
@@ -12210,7 +11970,13 @@
         <w:rPr>
           <w:u w:val="single"/>
         </w:rPr>
-        <w:t>CRIME PREVENTION SECURITY SYSTEM</w:t>
+        <w:t>CRIME</w:t>
+      </w:r>
+      <w:r>
+        <w:rPr>
+          <w:u w:val="single"/>
+        </w:rPr>
+        <w:t xml:space="preserve"> PREVENTION SECURITY SYSTEM</w:t>
       </w:r>
       <w:r>
         <w:rPr>
@@ -12251,23 +12017,7 @@
           <w:bCs/>
           <w:color w:val="FF0000"/>
         </w:rPr>
-        <w:t>PRO</w:t>
-      </w:r>
-      <w:r>
-        <w:rPr>
-          <w:b/>
-          <w:bCs/>
-          <w:color w:val="FF0000"/>
-        </w:rPr>
-        <w:t>PERTY</w:t>
-      </w:r>
-      <w:r>
-        <w:rPr>
-          <w:b/>
-          <w:bCs/>
-          <w:color w:val="FF0000"/>
-        </w:rPr>
-        <w:t xml:space="preserve"> </w:t>
+        <w:t xml:space="preserve">POST-COLONIAL </w:t>
       </w:r>
       <w:proofErr w:type="gramStart"/>
       <w:r>
@@ -12350,7 +12100,7 @@
           <w:bCs/>
           <w:color w:val="FF0000"/>
         </w:rPr>
-        <w:t xml:space="preserve">PROXY </w:t>
+        <w:t xml:space="preserve">PRESIDENTIAL </w:t>
       </w:r>
       <w:proofErr w:type="gramStart"/>
       <w:r>
@@ -12433,7 +12183,7 @@
           <w:bCs/>
           <w:color w:val="FF0000"/>
         </w:rPr>
-        <w:t xml:space="preserve">PSYCHOLOGICAL </w:t>
+        <w:t xml:space="preserve">PRIVACY VIOLATION </w:t>
       </w:r>
       <w:proofErr w:type="gramStart"/>
       <w:r>
@@ -12516,7 +12266,7 @@
           <w:bCs/>
           <w:color w:val="FF0000"/>
         </w:rPr>
-        <w:t xml:space="preserve">PSYCHOTIC </w:t>
+        <w:t xml:space="preserve">PROFESSIONAL </w:t>
       </w:r>
       <w:proofErr w:type="gramStart"/>
       <w:r>
@@ -12552,13 +12302,7 @@
         <w:rPr>
           <w:u w:val="single"/>
         </w:rPr>
-        <w:t>CRIME</w:t>
-      </w:r>
-      <w:r>
-        <w:rPr>
-          <w:u w:val="single"/>
-        </w:rPr>
-        <w:t xml:space="preserve"> PREVENTION SECURITY SYSTEM</w:t>
+        <w:t>CRIME PREVENTION SECURITY SYSTEM</w:t>
       </w:r>
       <w:r>
         <w:rPr>
@@ -12599,7 +12343,7 @@
           <w:bCs/>
           <w:color w:val="FF0000"/>
         </w:rPr>
-        <w:t xml:space="preserve">PUBLIC </w:t>
+        <w:t xml:space="preserve">PROPERTY </w:t>
       </w:r>
       <w:proofErr w:type="gramStart"/>
       <w:r>
@@ -12682,7 +12426,7 @@
           <w:bCs/>
           <w:color w:val="FF0000"/>
         </w:rPr>
-        <w:t xml:space="preserve">RADIO FREQUENCY </w:t>
+        <w:t xml:space="preserve">PROXY </w:t>
       </w:r>
       <w:proofErr w:type="gramStart"/>
       <w:r>
@@ -12765,7 +12509,7 @@
           <w:bCs/>
           <w:color w:val="FF0000"/>
         </w:rPr>
-        <w:t xml:space="preserve">RANGE </w:t>
+        <w:t xml:space="preserve">PSYCHOLOGICAL </w:t>
       </w:r>
       <w:proofErr w:type="gramStart"/>
       <w:r>
@@ -12848,7 +12592,7 @@
           <w:bCs/>
           <w:color w:val="FF0000"/>
         </w:rPr>
-        <w:t xml:space="preserve">REGIONAL </w:t>
+        <w:t xml:space="preserve">PSYCHOTIC </w:t>
       </w:r>
       <w:proofErr w:type="gramStart"/>
       <w:r>
@@ -12931,7 +12675,7 @@
           <w:bCs/>
           <w:color w:val="FF0000"/>
         </w:rPr>
-        <w:t xml:space="preserve">RELATIONAL THEORY </w:t>
+        <w:t xml:space="preserve">PUBLIC </w:t>
       </w:r>
       <w:proofErr w:type="gramStart"/>
       <w:r>
@@ -13014,7 +12758,7 @@
           <w:bCs/>
           <w:color w:val="FF0000"/>
         </w:rPr>
-        <w:t xml:space="preserve">RELATIONSHIP </w:t>
+        <w:t xml:space="preserve">RADIO FREQUENCY </w:t>
       </w:r>
       <w:proofErr w:type="gramStart"/>
       <w:r>
@@ -13097,7 +12841,7 @@
           <w:bCs/>
           <w:color w:val="FF0000"/>
         </w:rPr>
-        <w:t xml:space="preserve">RELIGIOUS </w:t>
+        <w:t xml:space="preserve">RANGE </w:t>
       </w:r>
       <w:proofErr w:type="gramStart"/>
       <w:r>
@@ -13180,7 +12924,7 @@
           <w:bCs/>
           <w:color w:val="FF0000"/>
         </w:rPr>
-        <w:t xml:space="preserve">REMOTE </w:t>
+        <w:t xml:space="preserve">REGIONAL </w:t>
       </w:r>
       <w:proofErr w:type="gramStart"/>
       <w:r>
@@ -13216,13 +12960,7 @@
         <w:rPr>
           <w:u w:val="single"/>
         </w:rPr>
-        <w:t>CRIME</w:t>
-      </w:r>
-      <w:r>
-        <w:rPr>
-          <w:u w:val="single"/>
-        </w:rPr>
-        <w:t xml:space="preserve"> PREVENTION SECURITY SYSTEM</w:t>
+        <w:t>CRIME PREVENTION SECURITY SYSTEM</w:t>
       </w:r>
       <w:r>
         <w:rPr>
@@ -13263,7 +13001,7 @@
           <w:bCs/>
           <w:color w:val="FF0000"/>
         </w:rPr>
-        <w:t xml:space="preserve">RETRIBUTION </w:t>
+        <w:t xml:space="preserve">RELATIONAL </w:t>
       </w:r>
       <w:proofErr w:type="gramStart"/>
       <w:r>
@@ -13347,7 +13085,7 @@
           <w:bCs/>
           <w:color w:val="FF0000"/>
         </w:rPr>
-        <w:t xml:space="preserve">REVOLUTIONARY </w:t>
+        <w:t xml:space="preserve">RELATIONAL THEORY </w:t>
       </w:r>
       <w:proofErr w:type="gramStart"/>
       <w:r>
@@ -13430,7 +13168,7 @@
           <w:bCs/>
           <w:color w:val="FF0000"/>
         </w:rPr>
-        <w:t xml:space="preserve">SADISTIC </w:t>
+        <w:t xml:space="preserve">RELATIONSHIP </w:t>
       </w:r>
       <w:proofErr w:type="gramStart"/>
       <w:r>
@@ -13513,7 +13251,7 @@
           <w:bCs/>
           <w:color w:val="FF0000"/>
         </w:rPr>
-        <w:t xml:space="preserve">SECURITIZATION </w:t>
+        <w:t xml:space="preserve">RELIGIOUS </w:t>
       </w:r>
       <w:proofErr w:type="gramStart"/>
       <w:r>
@@ -13596,7 +13334,7 @@
           <w:bCs/>
           <w:color w:val="FF0000"/>
         </w:rPr>
-        <w:t xml:space="preserve">SENSATIONAL </w:t>
+        <w:t xml:space="preserve">REMOTE </w:t>
       </w:r>
       <w:proofErr w:type="gramStart"/>
       <w:r>
@@ -13679,7 +13417,7 @@
           <w:bCs/>
           <w:color w:val="FF0000"/>
         </w:rPr>
-        <w:t xml:space="preserve">SEX </w:t>
+        <w:t xml:space="preserve">RETRIBUTION </w:t>
       </w:r>
       <w:proofErr w:type="gramStart"/>
       <w:r>
@@ -13762,7 +13500,7 @@
           <w:bCs/>
           <w:color w:val="FF0000"/>
         </w:rPr>
-        <w:t xml:space="preserve">SEXUAL </w:t>
+        <w:t xml:space="preserve">REVOLUTIONARY </w:t>
       </w:r>
       <w:proofErr w:type="gramStart"/>
       <w:r>
@@ -13845,7 +13583,7 @@
           <w:bCs/>
           <w:color w:val="FF0000"/>
         </w:rPr>
-        <w:t xml:space="preserve">SMELLSENSE </w:t>
+        <w:t xml:space="preserve">SADISTIC </w:t>
       </w:r>
       <w:proofErr w:type="gramStart"/>
       <w:r>
@@ -13928,7 +13666,7 @@
           <w:bCs/>
           <w:color w:val="FF0000"/>
         </w:rPr>
-        <w:t xml:space="preserve">SOCIAL </w:t>
+        <w:t xml:space="preserve">SECURITIZATION </w:t>
       </w:r>
       <w:proofErr w:type="gramStart"/>
       <w:r>
@@ -14011,7 +13749,7 @@
           <w:bCs/>
           <w:color w:val="FF0000"/>
         </w:rPr>
-        <w:t xml:space="preserve">SOCIOLOGICAL </w:t>
+        <w:t xml:space="preserve">SENSATIONAL </w:t>
       </w:r>
       <w:proofErr w:type="gramStart"/>
       <w:r>
@@ -14094,7 +13832,7 @@
           <w:bCs/>
           <w:color w:val="FF0000"/>
         </w:rPr>
-        <w:t xml:space="preserve">SOCIOMATIC </w:t>
+        <w:t xml:space="preserve">SEX </w:t>
       </w:r>
       <w:proofErr w:type="gramStart"/>
       <w:r>
@@ -14177,7 +13915,7 @@
           <w:bCs/>
           <w:color w:val="FF0000"/>
         </w:rPr>
-        <w:t xml:space="preserve">SPACE </w:t>
+        <w:t xml:space="preserve">SEXUAL </w:t>
       </w:r>
       <w:proofErr w:type="gramStart"/>
       <w:r>
@@ -14213,7 +13951,13 @@
         <w:rPr>
           <w:u w:val="single"/>
         </w:rPr>
-        <w:t>CRIME PREVENTION SECURITY SYSTEM</w:t>
+        <w:t>CRIME</w:t>
+      </w:r>
+      <w:r>
+        <w:rPr>
+          <w:u w:val="single"/>
+        </w:rPr>
+        <w:t xml:space="preserve"> PREVENTION SECURITY SYSTEM</w:t>
       </w:r>
       <w:r>
         <w:rPr>
@@ -14254,7 +13998,7 @@
           <w:bCs/>
           <w:color w:val="FF0000"/>
         </w:rPr>
-        <w:t xml:space="preserve">SPACE WEAPON </w:t>
+        <w:t xml:space="preserve">SMELLSENSE </w:t>
       </w:r>
       <w:proofErr w:type="gramStart"/>
       <w:r>
@@ -14331,6 +14075,14 @@
         </w:rPr>
         <w:t xml:space="preserve"> </w:t>
       </w:r>
+      <w:r>
+        <w:rPr>
+          <w:b/>
+          <w:bCs/>
+          <w:color w:val="FF0000"/>
+        </w:rPr>
+        <w:t xml:space="preserve">SOCIAL </w:t>
+      </w:r>
       <w:proofErr w:type="gramStart"/>
       <w:r>
         <w:rPr>
@@ -14338,7 +14090,7 @@
           <w:bCs/>
           <w:color w:val="FF0000"/>
         </w:rPr>
-        <w:t>STARVATION</w:t>
+        <w:t>CRIME</w:t>
       </w:r>
       <w:r>
         <w:rPr>
@@ -14412,7 +14164,7 @@
           <w:bCs/>
           <w:color w:val="FF0000"/>
         </w:rPr>
-        <w:t xml:space="preserve">STATE CONDUCTED </w:t>
+        <w:t xml:space="preserve">SOCIOLOGICAL </w:t>
       </w:r>
       <w:proofErr w:type="gramStart"/>
       <w:r>
@@ -14495,7 +14247,7 @@
           <w:bCs/>
           <w:color w:val="FF0000"/>
         </w:rPr>
-        <w:t xml:space="preserve">STATE DIRECTED </w:t>
+        <w:t xml:space="preserve">SOCIOMATIC </w:t>
       </w:r>
       <w:proofErr w:type="gramStart"/>
       <w:r>
@@ -14578,7 +14330,7 @@
           <w:bCs/>
           <w:color w:val="FF0000"/>
         </w:rPr>
-        <w:t xml:space="preserve">STATE SPONSORED </w:t>
+        <w:t xml:space="preserve">SPACE </w:t>
       </w:r>
       <w:proofErr w:type="gramStart"/>
       <w:r>
@@ -14614,13 +14366,7 @@
         <w:rPr>
           <w:u w:val="single"/>
         </w:rPr>
-        <w:t>CRIME</w:t>
-      </w:r>
-      <w:r>
-        <w:rPr>
-          <w:u w:val="single"/>
-        </w:rPr>
-        <w:t xml:space="preserve"> PREVENTION SECURITY SYSTEM</w:t>
+        <w:t>CRIME PREVENTION SECURITY SYSTEM</w:t>
       </w:r>
       <w:r>
         <w:rPr>
@@ -14661,7 +14407,7 @@
           <w:bCs/>
           <w:color w:val="FF0000"/>
         </w:rPr>
-        <w:t xml:space="preserve">STRATEGIC </w:t>
+        <w:t xml:space="preserve">SPACE WEAPON </w:t>
       </w:r>
       <w:proofErr w:type="gramStart"/>
       <w:r>
@@ -14738,14 +14484,6 @@
         </w:rPr>
         <w:t xml:space="preserve"> </w:t>
       </w:r>
-      <w:r>
-        <w:rPr>
-          <w:b/>
-          <w:bCs/>
-          <w:color w:val="FF0000"/>
-        </w:rPr>
-        <w:t xml:space="preserve">SUBLIMINAL </w:t>
-      </w:r>
       <w:proofErr w:type="gramStart"/>
       <w:r>
         <w:rPr>
@@ -14753,7 +14491,7 @@
           <w:bCs/>
           <w:color w:val="FF0000"/>
         </w:rPr>
-        <w:t>CRIME</w:t>
+        <w:t>STARVATION</w:t>
       </w:r>
       <w:r>
         <w:rPr>
@@ -14827,7 +14565,7 @@
           <w:bCs/>
           <w:color w:val="FF0000"/>
         </w:rPr>
-        <w:t xml:space="preserve">SURFACE </w:t>
+        <w:t xml:space="preserve">STATE CONDUCTED </w:t>
       </w:r>
       <w:proofErr w:type="gramStart"/>
       <w:r>
@@ -14910,7 +14648,7 @@
           <w:bCs/>
           <w:color w:val="FF0000"/>
         </w:rPr>
-        <w:t xml:space="preserve">SYMMETRIC </w:t>
+        <w:t xml:space="preserve">STATE DIRECTED </w:t>
       </w:r>
       <w:proofErr w:type="gramStart"/>
       <w:r>
@@ -14993,7 +14731,7 @@
           <w:bCs/>
           <w:color w:val="FF0000"/>
         </w:rPr>
-        <w:t xml:space="preserve">SYSTEMATIC </w:t>
+        <w:t xml:space="preserve">STATE SPONSORED </w:t>
       </w:r>
       <w:proofErr w:type="gramStart"/>
       <w:r>
@@ -15076,7 +14814,7 @@
           <w:bCs/>
           <w:color w:val="FF0000"/>
         </w:rPr>
-        <w:t xml:space="preserve">TERMINAL </w:t>
+        <w:t xml:space="preserve">STRATEGIC </w:t>
       </w:r>
       <w:proofErr w:type="gramStart"/>
       <w:r>
@@ -15160,7 +14898,7 @@
           <w:bCs/>
           <w:color w:val="FF0000"/>
         </w:rPr>
-        <w:t xml:space="preserve">TOTAL </w:t>
+        <w:t xml:space="preserve">SUBLIMINAL </w:t>
       </w:r>
       <w:proofErr w:type="gramStart"/>
       <w:r>
@@ -15243,7 +14981,7 @@
           <w:bCs/>
           <w:color w:val="FF0000"/>
         </w:rPr>
-        <w:t xml:space="preserve">TRANSCRIPTIONAL </w:t>
+        <w:t xml:space="preserve">SURFACE </w:t>
       </w:r>
       <w:proofErr w:type="gramStart"/>
       <w:r>
@@ -15326,7 +15064,7 @@
           <w:bCs/>
           <w:color w:val="FF0000"/>
         </w:rPr>
-        <w:t xml:space="preserve">TRANSGRESSIONAL </w:t>
+        <w:t xml:space="preserve">SYMMETRIC </w:t>
       </w:r>
       <w:proofErr w:type="gramStart"/>
       <w:r>
@@ -15409,7 +15147,7 @@
           <w:bCs/>
           <w:color w:val="FF0000"/>
         </w:rPr>
-        <w:t xml:space="preserve">TRANSIENT </w:t>
+        <w:t xml:space="preserve">SYSTEMATIC </w:t>
       </w:r>
       <w:proofErr w:type="gramStart"/>
       <w:r>
@@ -15492,7 +15230,7 @@
           <w:bCs/>
           <w:color w:val="FF0000"/>
         </w:rPr>
-        <w:t xml:space="preserve">TRANSPARENT </w:t>
+        <w:t xml:space="preserve">TERMINAL </w:t>
       </w:r>
       <w:proofErr w:type="gramStart"/>
       <w:r>
@@ -15575,7 +15313,7 @@
           <w:bCs/>
           <w:color w:val="FF0000"/>
         </w:rPr>
-        <w:t xml:space="preserve">TREASONOUS </w:t>
+        <w:t xml:space="preserve">TOTAL </w:t>
       </w:r>
       <w:proofErr w:type="gramStart"/>
       <w:r>
@@ -15658,7 +15396,7 @@
           <w:bCs/>
           <w:color w:val="FF0000"/>
         </w:rPr>
-        <w:t xml:space="preserve">TRENCH </w:t>
+        <w:t xml:space="preserve">TRANSCRIPTIONAL </w:t>
       </w:r>
       <w:proofErr w:type="gramStart"/>
       <w:r>
@@ -15741,7 +15479,7 @@
           <w:bCs/>
           <w:color w:val="FF0000"/>
         </w:rPr>
-        <w:t xml:space="preserve">TRIBAL </w:t>
+        <w:t xml:space="preserve">TRANSGRESSIONAL </w:t>
       </w:r>
       <w:proofErr w:type="gramStart"/>
       <w:r>
@@ -15824,7 +15562,7 @@
           <w:bCs/>
           <w:color w:val="FF0000"/>
         </w:rPr>
-        <w:t xml:space="preserve">TRUTH </w:t>
+        <w:t xml:space="preserve">TRANSIENT </w:t>
       </w:r>
       <w:proofErr w:type="gramStart"/>
       <w:r>
@@ -15907,7 +15645,7 @@
           <w:bCs/>
           <w:color w:val="FF0000"/>
         </w:rPr>
-        <w:t xml:space="preserve">UNCONVENTIONAL </w:t>
+        <w:t xml:space="preserve">TRANSPARENT </w:t>
       </w:r>
       <w:proofErr w:type="gramStart"/>
       <w:r>
@@ -15990,7 +15728,7 @@
           <w:bCs/>
           <w:color w:val="FF0000"/>
         </w:rPr>
-        <w:t xml:space="preserve">UNDECLARED </w:t>
+        <w:t xml:space="preserve">TREASONOUS </w:t>
       </w:r>
       <w:proofErr w:type="gramStart"/>
       <w:r>
@@ -16073,7 +15811,7 @@
           <w:bCs/>
           <w:color w:val="FF0000"/>
         </w:rPr>
-        <w:t xml:space="preserve">UNDERWATER </w:t>
+        <w:t xml:space="preserve">TRENCH </w:t>
       </w:r>
       <w:proofErr w:type="gramStart"/>
       <w:r>
@@ -16156,7 +15894,7 @@
           <w:bCs/>
           <w:color w:val="FF0000"/>
         </w:rPr>
-        <w:t xml:space="preserve">UNHOLY </w:t>
+        <w:t xml:space="preserve">TRIBAL </w:t>
       </w:r>
       <w:proofErr w:type="gramStart"/>
       <w:r>
@@ -16239,7 +15977,7 @@
           <w:bCs/>
           <w:color w:val="FF0000"/>
         </w:rPr>
-        <w:t xml:space="preserve">URBAN </w:t>
+        <w:t xml:space="preserve">TRUTH </w:t>
       </w:r>
       <w:proofErr w:type="gramStart"/>
       <w:r>
@@ -16275,7 +16013,13 @@
         <w:rPr>
           <w:u w:val="single"/>
         </w:rPr>
-        <w:t>CRIME PREVENTION SECURITY SYSTEM</w:t>
+        <w:t>CRIME</w:t>
+      </w:r>
+      <w:r>
+        <w:rPr>
+          <w:u w:val="single"/>
+        </w:rPr>
+        <w:t xml:space="preserve"> PREVENTION SECURITY SYSTEM</w:t>
       </w:r>
       <w:r>
         <w:rPr>
@@ -16316,15 +16060,7 @@
           <w:bCs/>
           <w:color w:val="FF0000"/>
         </w:rPr>
-        <w:t>VIOLENT</w:t>
-      </w:r>
-      <w:r>
-        <w:rPr>
-          <w:b/>
-          <w:bCs/>
-          <w:color w:val="FF0000"/>
-        </w:rPr>
-        <w:t xml:space="preserve"> </w:t>
+        <w:t xml:space="preserve">UNCONVENTIONAL </w:t>
       </w:r>
       <w:proofErr w:type="gramStart"/>
       <w:r>
@@ -16360,7 +16096,13 @@
         <w:rPr>
           <w:u w:val="single"/>
         </w:rPr>
-        <w:t>CRIME PREVENTION SECURITY SYSTEM</w:t>
+        <w:t>CRIME</w:t>
+      </w:r>
+      <w:r>
+        <w:rPr>
+          <w:u w:val="single"/>
+        </w:rPr>
+        <w:t xml:space="preserve"> PREVENTION SECURITY SYSTEM</w:t>
       </w:r>
       <w:r>
         <w:rPr>
@@ -16401,23 +16143,7 @@
           <w:bCs/>
           <w:color w:val="FF0000"/>
         </w:rPr>
-        <w:t>W</w:t>
-      </w:r>
-      <w:r>
-        <w:rPr>
-          <w:b/>
-          <w:bCs/>
-          <w:color w:val="FF0000"/>
-        </w:rPr>
-        <w:t>AR</w:t>
-      </w:r>
-      <w:r>
-        <w:rPr>
-          <w:b/>
-          <w:bCs/>
-          <w:color w:val="FF0000"/>
-        </w:rPr>
-        <w:t xml:space="preserve"> </w:t>
+        <w:t xml:space="preserve">UNDECLARED </w:t>
       </w:r>
       <w:proofErr w:type="gramStart"/>
       <w:r>
@@ -16447,6 +16173,503 @@
         </w:rPr>
       </w:pPr>
       <w:r>
+        <w:tab/>
+      </w:r>
+      <w:r>
+        <w:rPr>
+          <w:u w:val="single"/>
+        </w:rPr>
+        <w:t>CRIME</w:t>
+      </w:r>
+      <w:r>
+        <w:rPr>
+          <w:u w:val="single"/>
+        </w:rPr>
+        <w:t xml:space="preserve"> PREVENTION SECURITY SYSTEM</w:t>
+      </w:r>
+      <w:r>
+        <w:rPr>
+          <w:u w:val="single"/>
+        </w:rPr>
+        <w:t>:</w:t>
+      </w:r>
+      <w:r>
+        <w:t xml:space="preserve"> </w:t>
+      </w:r>
+      <w:r>
+        <w:rPr>
+          <w:b/>
+          <w:bCs/>
+          <w:color w:val="FF0000"/>
+        </w:rPr>
+        <w:t>A</w:t>
+      </w:r>
+      <w:r>
+        <w:rPr>
+          <w:b/>
+          <w:bCs/>
+          <w:color w:val="FF0000"/>
+        </w:rPr>
+        <w:t>NY</w:t>
+      </w:r>
+      <w:r>
+        <w:rPr>
+          <w:b/>
+          <w:bCs/>
+          <w:color w:val="FF0000"/>
+        </w:rPr>
+        <w:t xml:space="preserve"> </w:t>
+      </w:r>
+      <w:r>
+        <w:rPr>
+          <w:b/>
+          <w:bCs/>
+          <w:color w:val="FF0000"/>
+        </w:rPr>
+        <w:t xml:space="preserve">UNDERWATER </w:t>
+      </w:r>
+      <w:proofErr w:type="gramStart"/>
+      <w:r>
+        <w:rPr>
+          <w:b/>
+          <w:bCs/>
+          <w:color w:val="FF0000"/>
+        </w:rPr>
+        <w:t>CRIME</w:t>
+      </w:r>
+      <w:r>
+        <w:rPr>
+          <w:b/>
+          <w:bCs/>
+        </w:rPr>
+        <w:t>;</w:t>
+      </w:r>
+      <w:proofErr w:type="gramEnd"/>
+    </w:p>
+    <w:p>
+      <w:pPr>
+        <w:ind w:left="360"/>
+        <w:jc w:val="both"/>
+        <w:rPr>
+          <w:b/>
+          <w:bCs/>
+        </w:rPr>
+      </w:pPr>
+      <w:r>
+        <w:tab/>
+      </w:r>
+      <w:r>
+        <w:rPr>
+          <w:u w:val="single"/>
+        </w:rPr>
+        <w:t>CRIME</w:t>
+      </w:r>
+      <w:r>
+        <w:rPr>
+          <w:u w:val="single"/>
+        </w:rPr>
+        <w:t xml:space="preserve"> PREVENTION SECURITY SYSTEM</w:t>
+      </w:r>
+      <w:r>
+        <w:rPr>
+          <w:u w:val="single"/>
+        </w:rPr>
+        <w:t>:</w:t>
+      </w:r>
+      <w:r>
+        <w:t xml:space="preserve"> </w:t>
+      </w:r>
+      <w:r>
+        <w:rPr>
+          <w:b/>
+          <w:bCs/>
+          <w:color w:val="FF0000"/>
+        </w:rPr>
+        <w:t>A</w:t>
+      </w:r>
+      <w:r>
+        <w:rPr>
+          <w:b/>
+          <w:bCs/>
+          <w:color w:val="FF0000"/>
+        </w:rPr>
+        <w:t>NY</w:t>
+      </w:r>
+      <w:r>
+        <w:rPr>
+          <w:b/>
+          <w:bCs/>
+          <w:color w:val="FF0000"/>
+        </w:rPr>
+        <w:t xml:space="preserve"> </w:t>
+      </w:r>
+      <w:r>
+        <w:rPr>
+          <w:b/>
+          <w:bCs/>
+          <w:color w:val="FF0000"/>
+        </w:rPr>
+        <w:t xml:space="preserve">UNHOLY </w:t>
+      </w:r>
+      <w:proofErr w:type="gramStart"/>
+      <w:r>
+        <w:rPr>
+          <w:b/>
+          <w:bCs/>
+          <w:color w:val="FF0000"/>
+        </w:rPr>
+        <w:t>CRIME</w:t>
+      </w:r>
+      <w:r>
+        <w:rPr>
+          <w:b/>
+          <w:bCs/>
+        </w:rPr>
+        <w:t>;</w:t>
+      </w:r>
+      <w:proofErr w:type="gramEnd"/>
+    </w:p>
+    <w:p>
+      <w:pPr>
+        <w:ind w:left="360"/>
+        <w:jc w:val="both"/>
+        <w:rPr>
+          <w:b/>
+          <w:bCs/>
+        </w:rPr>
+      </w:pPr>
+      <w:r>
+        <w:tab/>
+      </w:r>
+      <w:r>
+        <w:rPr>
+          <w:u w:val="single"/>
+        </w:rPr>
+        <w:t>CRIME</w:t>
+      </w:r>
+      <w:r>
+        <w:rPr>
+          <w:u w:val="single"/>
+        </w:rPr>
+        <w:t xml:space="preserve"> PREVENTION SECURITY SYSTEM</w:t>
+      </w:r>
+      <w:r>
+        <w:rPr>
+          <w:u w:val="single"/>
+        </w:rPr>
+        <w:t>:</w:t>
+      </w:r>
+      <w:r>
+        <w:t xml:space="preserve"> </w:t>
+      </w:r>
+      <w:r>
+        <w:rPr>
+          <w:b/>
+          <w:bCs/>
+          <w:color w:val="FF0000"/>
+        </w:rPr>
+        <w:t>A</w:t>
+      </w:r>
+      <w:r>
+        <w:rPr>
+          <w:b/>
+          <w:bCs/>
+          <w:color w:val="FF0000"/>
+        </w:rPr>
+        <w:t>NY</w:t>
+      </w:r>
+      <w:r>
+        <w:rPr>
+          <w:b/>
+          <w:bCs/>
+          <w:color w:val="FF0000"/>
+        </w:rPr>
+        <w:t xml:space="preserve"> </w:t>
+      </w:r>
+      <w:r>
+        <w:rPr>
+          <w:b/>
+          <w:bCs/>
+          <w:color w:val="FF0000"/>
+        </w:rPr>
+        <w:t xml:space="preserve">URBAN </w:t>
+      </w:r>
+      <w:proofErr w:type="gramStart"/>
+      <w:r>
+        <w:rPr>
+          <w:b/>
+          <w:bCs/>
+          <w:color w:val="FF0000"/>
+        </w:rPr>
+        <w:t>CRIME</w:t>
+      </w:r>
+      <w:r>
+        <w:rPr>
+          <w:b/>
+          <w:bCs/>
+        </w:rPr>
+        <w:t>;</w:t>
+      </w:r>
+      <w:proofErr w:type="gramEnd"/>
+    </w:p>
+    <w:p>
+      <w:pPr>
+        <w:ind w:left="360"/>
+        <w:jc w:val="both"/>
+        <w:rPr>
+          <w:b/>
+          <w:bCs/>
+        </w:rPr>
+      </w:pPr>
+      <w:r>
+        <w:tab/>
+      </w:r>
+      <w:r>
+        <w:rPr>
+          <w:u w:val="single"/>
+        </w:rPr>
+        <w:t>CRIME PREVENTION SECURITY SYSTEM</w:t>
+      </w:r>
+      <w:r>
+        <w:rPr>
+          <w:u w:val="single"/>
+        </w:rPr>
+        <w:t>:</w:t>
+      </w:r>
+      <w:r>
+        <w:t xml:space="preserve"> </w:t>
+      </w:r>
+      <w:r>
+        <w:rPr>
+          <w:b/>
+          <w:bCs/>
+          <w:color w:val="FF0000"/>
+        </w:rPr>
+        <w:t>A</w:t>
+      </w:r>
+      <w:r>
+        <w:rPr>
+          <w:b/>
+          <w:bCs/>
+          <w:color w:val="FF0000"/>
+        </w:rPr>
+        <w:t>NY</w:t>
+      </w:r>
+      <w:r>
+        <w:rPr>
+          <w:b/>
+          <w:bCs/>
+          <w:color w:val="FF0000"/>
+        </w:rPr>
+        <w:t xml:space="preserve"> </w:t>
+      </w:r>
+      <w:r>
+        <w:rPr>
+          <w:b/>
+          <w:bCs/>
+          <w:color w:val="FF0000"/>
+        </w:rPr>
+        <w:t xml:space="preserve">VIOLENT </w:t>
+      </w:r>
+      <w:proofErr w:type="gramStart"/>
+      <w:r>
+        <w:rPr>
+          <w:b/>
+          <w:bCs/>
+          <w:color w:val="FF0000"/>
+        </w:rPr>
+        <w:t>CRIME</w:t>
+      </w:r>
+      <w:r>
+        <w:rPr>
+          <w:b/>
+          <w:bCs/>
+        </w:rPr>
+        <w:t>;</w:t>
+      </w:r>
+      <w:proofErr w:type="gramEnd"/>
+    </w:p>
+    <w:p>
+      <w:pPr>
+        <w:ind w:left="360"/>
+        <w:jc w:val="both"/>
+        <w:rPr>
+          <w:b/>
+          <w:bCs/>
+        </w:rPr>
+      </w:pPr>
+      <w:r>
+        <w:tab/>
+      </w:r>
+      <w:r>
+        <w:rPr>
+          <w:u w:val="single"/>
+        </w:rPr>
+        <w:t>CRIME PREVENTION SECURITY SYSTEM</w:t>
+      </w:r>
+      <w:r>
+        <w:rPr>
+          <w:u w:val="single"/>
+        </w:rPr>
+        <w:t>:</w:t>
+      </w:r>
+      <w:r>
+        <w:t xml:space="preserve"> </w:t>
+      </w:r>
+      <w:r>
+        <w:rPr>
+          <w:b/>
+          <w:bCs/>
+          <w:color w:val="FF0000"/>
+        </w:rPr>
+        <w:t>A</w:t>
+      </w:r>
+      <w:r>
+        <w:rPr>
+          <w:b/>
+          <w:bCs/>
+          <w:color w:val="FF0000"/>
+        </w:rPr>
+        <w:t>NY</w:t>
+      </w:r>
+      <w:r>
+        <w:rPr>
+          <w:b/>
+          <w:bCs/>
+          <w:color w:val="FF0000"/>
+        </w:rPr>
+        <w:t xml:space="preserve"> </w:t>
+      </w:r>
+      <w:r>
+        <w:rPr>
+          <w:b/>
+          <w:bCs/>
+          <w:color w:val="FF0000"/>
+        </w:rPr>
+        <w:t>VI</w:t>
+      </w:r>
+      <w:r>
+        <w:rPr>
+          <w:b/>
+          <w:bCs/>
+          <w:color w:val="FF0000"/>
+        </w:rPr>
+        <w:t>SUALIZATION</w:t>
+      </w:r>
+      <w:r>
+        <w:rPr>
+          <w:b/>
+          <w:bCs/>
+          <w:color w:val="FF0000"/>
+        </w:rPr>
+        <w:t xml:space="preserve"> </w:t>
+      </w:r>
+      <w:proofErr w:type="gramStart"/>
+      <w:r>
+        <w:rPr>
+          <w:b/>
+          <w:bCs/>
+          <w:color w:val="FF0000"/>
+        </w:rPr>
+        <w:t>CRIME</w:t>
+      </w:r>
+      <w:r>
+        <w:rPr>
+          <w:b/>
+          <w:bCs/>
+        </w:rPr>
+        <w:t>;</w:t>
+      </w:r>
+      <w:proofErr w:type="gramEnd"/>
+    </w:p>
+    <w:p>
+      <w:pPr>
+        <w:ind w:left="360"/>
+        <w:jc w:val="both"/>
+        <w:rPr>
+          <w:b/>
+          <w:bCs/>
+        </w:rPr>
+      </w:pPr>
+      <w:r>
+        <w:tab/>
+      </w:r>
+      <w:r>
+        <w:rPr>
+          <w:u w:val="single"/>
+        </w:rPr>
+        <w:t>CRIME PREVENTION SECURITY SYSTEM</w:t>
+      </w:r>
+      <w:r>
+        <w:rPr>
+          <w:u w:val="single"/>
+        </w:rPr>
+        <w:t>:</w:t>
+      </w:r>
+      <w:r>
+        <w:t xml:space="preserve"> </w:t>
+      </w:r>
+      <w:r>
+        <w:rPr>
+          <w:b/>
+          <w:bCs/>
+          <w:color w:val="FF0000"/>
+        </w:rPr>
+        <w:t>A</w:t>
+      </w:r>
+      <w:r>
+        <w:rPr>
+          <w:b/>
+          <w:bCs/>
+          <w:color w:val="FF0000"/>
+        </w:rPr>
+        <w:t>NY</w:t>
+      </w:r>
+      <w:r>
+        <w:rPr>
+          <w:b/>
+          <w:bCs/>
+          <w:color w:val="FF0000"/>
+        </w:rPr>
+        <w:t xml:space="preserve"> </w:t>
+      </w:r>
+      <w:r>
+        <w:rPr>
+          <w:b/>
+          <w:bCs/>
+          <w:color w:val="FF0000"/>
+        </w:rPr>
+        <w:t xml:space="preserve">WAR </w:t>
+      </w:r>
+      <w:proofErr w:type="gramStart"/>
+      <w:r>
+        <w:rPr>
+          <w:b/>
+          <w:bCs/>
+          <w:color w:val="FF0000"/>
+        </w:rPr>
+        <w:t>CRIME</w:t>
+      </w:r>
+      <w:r>
+        <w:rPr>
+          <w:b/>
+          <w:bCs/>
+        </w:rPr>
+        <w:t>;</w:t>
+      </w:r>
+      <w:proofErr w:type="gramEnd"/>
+    </w:p>
+    <w:p>
+      <w:pPr>
+        <w:ind w:left="360"/>
+        <w:jc w:val="both"/>
+        <w:rPr>
+          <w:b/>
+          <w:bCs/>
+        </w:rPr>
+      </w:pPr>
+      <w:r>
+        <w:lastRenderedPageBreak/>
         <w:tab/>
       </w:r>
       <w:r>

</xml_diff>